<commit_message>
Get all key words from new corpus
</commit_message>
<xml_diff>
--- a/Documents/Details.docx
+++ b/Documents/Details.docx
@@ -61,10 +61,7 @@
         </w:numPr>
       </w:pPr>
       <w:r>
-        <w:t xml:space="preserve">Articulate </w:t>
-      </w:r>
-      <w:r>
-        <w:t>the purpose of your bot and take special care if your bot will support consequential use cases</w:t>
+        <w:t>Articulate the purpose of your bot and take special care if your bot will support consequential use cases</w:t>
       </w:r>
     </w:p>
     <w:p>
@@ -101,6 +98,30 @@
       </w:pPr>
       <w:r>
         <w:t>Bot lets user know right off the bat that it is a bot and its limitations</w:t>
+      </w:r>
+    </w:p>
+    <w:p>
+      <w:pPr>
+        <w:pStyle w:val="ListParagraph"/>
+        <w:numPr>
+          <w:ilvl w:val="0"/>
+          <w:numId w:val="1"/>
+        </w:numPr>
+      </w:pPr>
+      <w:r>
+        <w:t>Some phrases were found on the internet</w:t>
+      </w:r>
+    </w:p>
+    <w:p>
+      <w:pPr>
+        <w:pStyle w:val="ListParagraph"/>
+        <w:numPr>
+          <w:ilvl w:val="0"/>
+          <w:numId w:val="1"/>
+        </w:numPr>
+      </w:pPr>
+      <w:r>
+        <w:t>Those demo phrases are not part of knowledgebase</w:t>
       </w:r>
     </w:p>
     <w:sectPr>
@@ -357,6 +378,7 @@
     <w:lsdException w:name="HTML Sample" w:semiHidden="1" w:unhideWhenUsed="1"/>
     <w:lsdException w:name="HTML Typewriter" w:semiHidden="1" w:unhideWhenUsed="1"/>
     <w:lsdException w:name="HTML Variable" w:semiHidden="1" w:unhideWhenUsed="1"/>
+    <w:lsdException w:name="Normal Table" w:semiHidden="1" w:unhideWhenUsed="1"/>
     <w:lsdException w:name="annotation subject" w:semiHidden="1" w:unhideWhenUsed="1"/>
     <w:lsdException w:name="No List" w:semiHidden="1" w:unhideWhenUsed="1"/>
     <w:lsdException w:name="Outline List 1" w:semiHidden="1" w:unhideWhenUsed="1"/>
@@ -403,8 +425,10 @@
     <w:lsdException w:name="Table Subtle 2" w:semiHidden="1" w:unhideWhenUsed="1"/>
     <w:lsdException w:name="Table Web 1" w:semiHidden="1" w:unhideWhenUsed="1"/>
     <w:lsdException w:name="Table Web 2" w:semiHidden="1" w:unhideWhenUsed="1"/>
+    <w:lsdException w:name="Table Web 3" w:semiHidden="1" w:unhideWhenUsed="1"/>
     <w:lsdException w:name="Balloon Text" w:semiHidden="1" w:unhideWhenUsed="1"/>
     <w:lsdException w:name="Table Grid" w:uiPriority="59"/>
+    <w:lsdException w:name="Table Theme" w:semiHidden="1" w:unhideWhenUsed="1"/>
     <w:lsdException w:name="Placeholder Text" w:semiHidden="1"/>
     <w:lsdException w:name="No Spacing" w:uiPriority="1" w:qFormat="1"/>
     <w:lsdException w:name="Light Shading" w:uiPriority="60"/>

</xml_diff>

<commit_message>
Add thumbnail cards to display resource
</commit_message>
<xml_diff>
--- a/Documents/Details.docx
+++ b/Documents/Details.docx
@@ -49,7 +49,38 @@
         </w:numPr>
       </w:pPr>
       <w:r>
-        <w:t>Follow’s Microsoft’s guidelines for responsible bots</w:t>
+        <w:t xml:space="preserve">Follow’s Microsoft’s </w:t>
+      </w:r>
+      <w:r>
+        <w:t xml:space="preserve">10 </w:t>
+      </w:r>
+      <w:r>
+        <w:t>guidelines for responsible bots</w:t>
+      </w:r>
+      <w:r>
+        <w:t xml:space="preserve"> (read more into </w:t>
+      </w:r>
+      <w:hyperlink r:id="rId7" w:history="1">
+        <w:r>
+          <w:rPr>
+            <w:rStyle w:val="Hyperlink"/>
+          </w:rPr>
+          <w:t>https://www.microsoft.com/en-us/research/uploads/prod/2018/11/Bot_Guidelines_Nov_2018.pdf</w:t>
+        </w:r>
+      </w:hyperlink>
+      <w:r>
+        <w:t xml:space="preserve"> to see more details and justifications)</w:t>
+      </w:r>
+      <w:r>
+        <w:t xml:space="preserve">. Here </w:t>
+      </w:r>
+      <w:proofErr w:type="gramStart"/>
+      <w:r>
+        <w:t>are</w:t>
+      </w:r>
+      <w:proofErr w:type="gramEnd"/>
+      <w:r>
+        <w:t xml:space="preserve"> the top _ examples:</w:t>
       </w:r>
     </w:p>
     <w:p>
@@ -97,7 +128,48 @@
         </w:numPr>
       </w:pPr>
       <w:r>
-        <w:t>Bot lets user know right off the bat that it is a bot and its limitations</w:t>
+        <w:t xml:space="preserve">Bot lets user know right off the bat that it is a bot and </w:t>
+      </w:r>
+      <w:r>
+        <w:t xml:space="preserve">its limitations. The user will know upfront about Felix and about what he can do and what he </w:t>
+      </w:r>
+      <w:proofErr w:type="gramStart"/>
+      <w:r>
+        <w:t>can’t</w:t>
+      </w:r>
+      <w:proofErr w:type="gramEnd"/>
+      <w:r>
+        <w:t>.</w:t>
+      </w:r>
+    </w:p>
+    <w:p>
+      <w:pPr>
+        <w:pStyle w:val="ListParagraph"/>
+        <w:numPr>
+          <w:ilvl w:val="1"/>
+          <w:numId w:val="1"/>
+        </w:numPr>
+      </w:pPr>
+      <w:r>
+        <w:t>Ensure a seamless hand-off to a human where the human-bot exchange leads to interactions that</w:t>
+      </w:r>
+      <w:r>
+        <w:t xml:space="preserve"> </w:t>
+      </w:r>
+      <w:r>
+        <w:t>exceed the bot’s competence.</w:t>
+      </w:r>
+    </w:p>
+    <w:p>
+      <w:pPr>
+        <w:pStyle w:val="ListParagraph"/>
+        <w:numPr>
+          <w:ilvl w:val="2"/>
+          <w:numId w:val="1"/>
+        </w:numPr>
+      </w:pPr>
+      <w:r>
+        <w:t>Hand-off is gracefully and smoothly handled. Handoff can be requested at any time by user.</w:t>
       </w:r>
     </w:p>
     <w:p>
@@ -109,7 +181,19 @@
         </w:numPr>
       </w:pPr>
       <w:r>
-        <w:t>Some phrases were found on the internet</w:t>
+        <w:t>Follow’s Microsoft’s 6 guiding principles of responsible AI</w:t>
+      </w:r>
+    </w:p>
+    <w:p>
+      <w:pPr>
+        <w:pStyle w:val="ListParagraph"/>
+        <w:numPr>
+          <w:ilvl w:val="1"/>
+          <w:numId w:val="1"/>
+        </w:numPr>
+      </w:pPr>
+      <w:r>
+        <w:t>…</w:t>
       </w:r>
     </w:p>
     <w:p>
@@ -121,8 +205,81 @@
         </w:numPr>
       </w:pPr>
       <w:r>
+        <w:t>Some phrases were found on the internet</w:t>
+      </w:r>
+    </w:p>
+    <w:p>
+      <w:pPr>
+        <w:pStyle w:val="ListParagraph"/>
+        <w:numPr>
+          <w:ilvl w:val="0"/>
+          <w:numId w:val="1"/>
+        </w:numPr>
+      </w:pPr>
+      <w:r>
         <w:t>Those demo phrases are not part of knowledgebase</w:t>
       </w:r>
+    </w:p>
+    <w:p>
+      <w:pPr>
+        <w:pStyle w:val="ListParagraph"/>
+        <w:numPr>
+          <w:ilvl w:val="0"/>
+          <w:numId w:val="1"/>
+        </w:numPr>
+      </w:pPr>
+      <w:r>
+        <w:t>Follow-up phrases suggested to aid in user’s conversation</w:t>
+      </w:r>
+    </w:p>
+    <w:p>
+      <w:pPr>
+        <w:pStyle w:val="ListParagraph"/>
+        <w:numPr>
+          <w:ilvl w:val="0"/>
+          <w:numId w:val="1"/>
+        </w:numPr>
+      </w:pPr>
+      <w:r>
+        <w:t xml:space="preserve">Kept the amount of resources found to max of 3, but let the user know </w:t>
+      </w:r>
+      <w:proofErr w:type="gramStart"/>
+      <w:r>
+        <w:t>there’s</w:t>
+      </w:r>
+      <w:proofErr w:type="gramEnd"/>
+      <w:r>
+        <w:t xml:space="preserve"> more if needed.</w:t>
+      </w:r>
+    </w:p>
+    <w:p>
+      <w:pPr>
+        <w:pStyle w:val="Heading1"/>
+      </w:pPr>
+      <w:r>
+        <w:t>Stats</w:t>
+      </w:r>
+    </w:p>
+    <w:p>
+      <w:pPr>
+        <w:pStyle w:val="ListParagraph"/>
+        <w:numPr>
+          <w:ilvl w:val="0"/>
+          <w:numId w:val="2"/>
+        </w:numPr>
+      </w:pPr>
+      <w:r>
+        <w:t>Num languages spoken at UofT</w:t>
+      </w:r>
+    </w:p>
+    <w:p>
+      <w:pPr>
+        <w:pStyle w:val="ListParagraph"/>
+        <w:numPr>
+          <w:ilvl w:val="0"/>
+          <w:numId w:val="2"/>
+        </w:numPr>
+      </w:pPr>
     </w:p>
     <w:sectPr>
       <w:pgSz w:w="12240" w:h="15840"/>
@@ -134,6 +291,56 @@
 </w:document>
 </file>
 
+<file path=word/endnotes.xml><?xml version="1.0" encoding="utf-8"?>
+<w:endnotes xmlns:wpc="http://schemas.microsoft.com/office/word/2010/wordprocessingCanvas" xmlns:cx="http://schemas.microsoft.com/office/drawing/2014/chartex" xmlns:cx1="http://schemas.microsoft.com/office/drawing/2015/9/8/chartex" xmlns:cx2="http://schemas.microsoft.com/office/drawing/2015/10/21/chartex" xmlns:cx3="http://schemas.microsoft.com/office/drawing/2016/5/9/chartex" xmlns:cx4="http://schemas.microsoft.com/office/drawing/2016/5/10/chartex" xmlns:cx5="http://schemas.microsoft.com/office/drawing/2016/5/11/chartex" xmlns:cx6="http://schemas.microsoft.com/office/drawing/2016/5/12/chartex" xmlns:cx7="http://schemas.microsoft.com/office/drawing/2016/5/13/chartex" xmlns:cx8="http://schemas.microsoft.com/office/drawing/2016/5/14/chartex" xmlns:mc="http://schemas.openxmlformats.org/markup-compatibility/2006" xmlns:aink="http://schemas.microsoft.com/office/drawing/2016/ink" xmlns:am3d="http://schemas.microsoft.com/office/drawing/2017/model3d" xmlns:o="urn:schemas-microsoft-com:office:office" xmlns:r="http://schemas.openxmlformats.org/officeDocument/2006/relationships" xmlns:m="http://schemas.openxmlformats.org/officeDocument/2006/math" xmlns:v="urn:schemas-microsoft-com:vml" xmlns:wp14="http://schemas.microsoft.com/office/word/2010/wordprocessingDrawing" xmlns:wp="http://schemas.openxmlformats.org/drawingml/2006/wordprocessingDrawing" xmlns:w10="urn:schemas-microsoft-com:office:word" xmlns:w="http://schemas.openxmlformats.org/wordprocessingml/2006/main" xmlns:w14="http://schemas.microsoft.com/office/word/2010/wordml" xmlns:w15="http://schemas.microsoft.com/office/word/2012/wordml" xmlns:w16cex="http://schemas.microsoft.com/office/word/2018/wordml/cex" xmlns:w16cid="http://schemas.microsoft.com/office/word/2016/wordml/cid" xmlns:w16="http://schemas.microsoft.com/office/word/2018/wordml" xmlns:w16se="http://schemas.microsoft.com/office/word/2015/wordml/symex" xmlns:wpg="http://schemas.microsoft.com/office/word/2010/wordprocessingGroup" xmlns:wpi="http://schemas.microsoft.com/office/word/2010/wordprocessingInk" xmlns:wne="http://schemas.microsoft.com/office/word/2006/wordml" xmlns:wps="http://schemas.microsoft.com/office/word/2010/wordprocessingShape" mc:Ignorable="w14 w15 w16se w16cid w16 w16cex wp14">
+  <w:endnote w:type="separator" w:id="-1">
+    <w:p>
+      <w:pPr>
+        <w:spacing w:after="0" w:line="240" w:lineRule="auto"/>
+      </w:pPr>
+      <w:r>
+        <w:separator/>
+      </w:r>
+    </w:p>
+  </w:endnote>
+  <w:endnote w:type="continuationSeparator" w:id="0">
+    <w:p>
+      <w:pPr>
+        <w:spacing w:after="0" w:line="240" w:lineRule="auto"/>
+      </w:pPr>
+      <w:r>
+        <w:continuationSeparator/>
+      </w:r>
+    </w:p>
+  </w:endnote>
+</w:endnotes>
+</file>
+
+<file path=word/footnotes.xml><?xml version="1.0" encoding="utf-8"?>
+<w:footnotes xmlns:wpc="http://schemas.microsoft.com/office/word/2010/wordprocessingCanvas" xmlns:cx="http://schemas.microsoft.com/office/drawing/2014/chartex" xmlns:cx1="http://schemas.microsoft.com/office/drawing/2015/9/8/chartex" xmlns:cx2="http://schemas.microsoft.com/office/drawing/2015/10/21/chartex" xmlns:cx3="http://schemas.microsoft.com/office/drawing/2016/5/9/chartex" xmlns:cx4="http://schemas.microsoft.com/office/drawing/2016/5/10/chartex" xmlns:cx5="http://schemas.microsoft.com/office/drawing/2016/5/11/chartex" xmlns:cx6="http://schemas.microsoft.com/office/drawing/2016/5/12/chartex" xmlns:cx7="http://schemas.microsoft.com/office/drawing/2016/5/13/chartex" xmlns:cx8="http://schemas.microsoft.com/office/drawing/2016/5/14/chartex" xmlns:mc="http://schemas.openxmlformats.org/markup-compatibility/2006" xmlns:aink="http://schemas.microsoft.com/office/drawing/2016/ink" xmlns:am3d="http://schemas.microsoft.com/office/drawing/2017/model3d" xmlns:o="urn:schemas-microsoft-com:office:office" xmlns:r="http://schemas.openxmlformats.org/officeDocument/2006/relationships" xmlns:m="http://schemas.openxmlformats.org/officeDocument/2006/math" xmlns:v="urn:schemas-microsoft-com:vml" xmlns:wp14="http://schemas.microsoft.com/office/word/2010/wordprocessingDrawing" xmlns:wp="http://schemas.openxmlformats.org/drawingml/2006/wordprocessingDrawing" xmlns:w10="urn:schemas-microsoft-com:office:word" xmlns:w="http://schemas.openxmlformats.org/wordprocessingml/2006/main" xmlns:w14="http://schemas.microsoft.com/office/word/2010/wordml" xmlns:w15="http://schemas.microsoft.com/office/word/2012/wordml" xmlns:w16cex="http://schemas.microsoft.com/office/word/2018/wordml/cex" xmlns:w16cid="http://schemas.microsoft.com/office/word/2016/wordml/cid" xmlns:w16="http://schemas.microsoft.com/office/word/2018/wordml" xmlns:w16se="http://schemas.microsoft.com/office/word/2015/wordml/symex" xmlns:wpg="http://schemas.microsoft.com/office/word/2010/wordprocessingGroup" xmlns:wpi="http://schemas.microsoft.com/office/word/2010/wordprocessingInk" xmlns:wne="http://schemas.microsoft.com/office/word/2006/wordml" xmlns:wps="http://schemas.microsoft.com/office/word/2010/wordprocessingShape" mc:Ignorable="w14 w15 w16se w16cid w16 w16cex wp14">
+  <w:footnote w:type="separator" w:id="-1">
+    <w:p>
+      <w:pPr>
+        <w:spacing w:after="0" w:line="240" w:lineRule="auto"/>
+      </w:pPr>
+      <w:r>
+        <w:separator/>
+      </w:r>
+    </w:p>
+  </w:footnote>
+  <w:footnote w:type="continuationSeparator" w:id="0">
+    <w:p>
+      <w:pPr>
+        <w:spacing w:after="0" w:line="240" w:lineRule="auto"/>
+      </w:pPr>
+      <w:r>
+        <w:continuationSeparator/>
+      </w:r>
+    </w:p>
+  </w:footnote>
+</w:footnotes>
+</file>
+
 <file path=word/numbering.xml><?xml version="1.0" encoding="utf-8"?>
 <w:numbering xmlns:wpc="http://schemas.microsoft.com/office/word/2010/wordprocessingCanvas" xmlns:cx="http://schemas.microsoft.com/office/drawing/2014/chartex" xmlns:cx1="http://schemas.microsoft.com/office/drawing/2015/9/8/chartex" xmlns:cx2="http://schemas.microsoft.com/office/drawing/2015/10/21/chartex" xmlns:cx3="http://schemas.microsoft.com/office/drawing/2016/5/9/chartex" xmlns:cx4="http://schemas.microsoft.com/office/drawing/2016/5/10/chartex" xmlns:cx5="http://schemas.microsoft.com/office/drawing/2016/5/11/chartex" xmlns:cx6="http://schemas.microsoft.com/office/drawing/2016/5/12/chartex" xmlns:cx7="http://schemas.microsoft.com/office/drawing/2016/5/13/chartex" xmlns:cx8="http://schemas.microsoft.com/office/drawing/2016/5/14/chartex" xmlns:mc="http://schemas.openxmlformats.org/markup-compatibility/2006" xmlns:aink="http://schemas.microsoft.com/office/drawing/2016/ink" xmlns:am3d="http://schemas.microsoft.com/office/drawing/2017/model3d" xmlns:o="urn:schemas-microsoft-com:office:office" xmlns:r="http://schemas.openxmlformats.org/officeDocument/2006/relationships" xmlns:m="http://schemas.openxmlformats.org/officeDocument/2006/math" xmlns:v="urn:schemas-microsoft-com:vml" xmlns:wp14="http://schemas.microsoft.com/office/word/2010/wordprocessingDrawing" xmlns:wp="http://schemas.openxmlformats.org/drawingml/2006/wordprocessingDrawing" xmlns:w10="urn:schemas-microsoft-com:office:word" xmlns:w="http://schemas.openxmlformats.org/wordprocessingml/2006/main" xmlns:w14="http://schemas.microsoft.com/office/word/2010/wordml" xmlns:w15="http://schemas.microsoft.com/office/word/2012/wordml" xmlns:w16cex="http://schemas.microsoft.com/office/word/2018/wordml/cex" xmlns:w16cid="http://schemas.microsoft.com/office/word/2016/wordml/cid" xmlns:w16="http://schemas.microsoft.com/office/word/2018/wordml" xmlns:w16se="http://schemas.microsoft.com/office/word/2015/wordml/symex" xmlns:wpg="http://schemas.microsoft.com/office/word/2010/wordprocessingGroup" xmlns:wpi="http://schemas.microsoft.com/office/word/2010/wordprocessingInk" xmlns:wne="http://schemas.microsoft.com/office/word/2006/wordml" xmlns:wps="http://schemas.microsoft.com/office/word/2010/wordprocessingShape" mc:Ignorable="w14 w15 w16se w16cid w16 w16cex wp14">
   <w:abstractNum w:abstractNumId="0" w15:restartNumberingAfterBreak="0">
@@ -249,8 +456,124 @@
       </w:rPr>
     </w:lvl>
   </w:abstractNum>
+  <w:abstractNum w:abstractNumId="1" w15:restartNumberingAfterBreak="0">
+    <w:nsid w:val="6FEA2599"/>
+    <w:multiLevelType w:val="hybridMultilevel"/>
+    <w:tmpl w:val="0FCC5BF4"/>
+    <w:lvl w:ilvl="0" w:tplc="10090001">
+      <w:start w:val="1"/>
+      <w:numFmt w:val="bullet"/>
+      <w:lvlText w:val=""/>
+      <w:lvlJc w:val="left"/>
+      <w:pPr>
+        <w:ind w:left="720" w:hanging="360"/>
+      </w:pPr>
+      <w:rPr>
+        <w:rFonts w:ascii="Symbol" w:hAnsi="Symbol" w:hint="default"/>
+      </w:rPr>
+    </w:lvl>
+    <w:lvl w:ilvl="1" w:tplc="10090003" w:tentative="1">
+      <w:start w:val="1"/>
+      <w:numFmt w:val="bullet"/>
+      <w:lvlText w:val="o"/>
+      <w:lvlJc w:val="left"/>
+      <w:pPr>
+        <w:ind w:left="1440" w:hanging="360"/>
+      </w:pPr>
+      <w:rPr>
+        <w:rFonts w:ascii="Courier New" w:hAnsi="Courier New" w:cs="Courier New" w:hint="default"/>
+      </w:rPr>
+    </w:lvl>
+    <w:lvl w:ilvl="2" w:tplc="10090005" w:tentative="1">
+      <w:start w:val="1"/>
+      <w:numFmt w:val="bullet"/>
+      <w:lvlText w:val=""/>
+      <w:lvlJc w:val="left"/>
+      <w:pPr>
+        <w:ind w:left="2160" w:hanging="360"/>
+      </w:pPr>
+      <w:rPr>
+        <w:rFonts w:ascii="Wingdings" w:hAnsi="Wingdings" w:hint="default"/>
+      </w:rPr>
+    </w:lvl>
+    <w:lvl w:ilvl="3" w:tplc="10090001" w:tentative="1">
+      <w:start w:val="1"/>
+      <w:numFmt w:val="bullet"/>
+      <w:lvlText w:val=""/>
+      <w:lvlJc w:val="left"/>
+      <w:pPr>
+        <w:ind w:left="2880" w:hanging="360"/>
+      </w:pPr>
+      <w:rPr>
+        <w:rFonts w:ascii="Symbol" w:hAnsi="Symbol" w:hint="default"/>
+      </w:rPr>
+    </w:lvl>
+    <w:lvl w:ilvl="4" w:tplc="10090003" w:tentative="1">
+      <w:start w:val="1"/>
+      <w:numFmt w:val="bullet"/>
+      <w:lvlText w:val="o"/>
+      <w:lvlJc w:val="left"/>
+      <w:pPr>
+        <w:ind w:left="3600" w:hanging="360"/>
+      </w:pPr>
+      <w:rPr>
+        <w:rFonts w:ascii="Courier New" w:hAnsi="Courier New" w:cs="Courier New" w:hint="default"/>
+      </w:rPr>
+    </w:lvl>
+    <w:lvl w:ilvl="5" w:tplc="10090005" w:tentative="1">
+      <w:start w:val="1"/>
+      <w:numFmt w:val="bullet"/>
+      <w:lvlText w:val=""/>
+      <w:lvlJc w:val="left"/>
+      <w:pPr>
+        <w:ind w:left="4320" w:hanging="360"/>
+      </w:pPr>
+      <w:rPr>
+        <w:rFonts w:ascii="Wingdings" w:hAnsi="Wingdings" w:hint="default"/>
+      </w:rPr>
+    </w:lvl>
+    <w:lvl w:ilvl="6" w:tplc="10090001" w:tentative="1">
+      <w:start w:val="1"/>
+      <w:numFmt w:val="bullet"/>
+      <w:lvlText w:val=""/>
+      <w:lvlJc w:val="left"/>
+      <w:pPr>
+        <w:ind w:left="5040" w:hanging="360"/>
+      </w:pPr>
+      <w:rPr>
+        <w:rFonts w:ascii="Symbol" w:hAnsi="Symbol" w:hint="default"/>
+      </w:rPr>
+    </w:lvl>
+    <w:lvl w:ilvl="7" w:tplc="10090003" w:tentative="1">
+      <w:start w:val="1"/>
+      <w:numFmt w:val="bullet"/>
+      <w:lvlText w:val="o"/>
+      <w:lvlJc w:val="left"/>
+      <w:pPr>
+        <w:ind w:left="5760" w:hanging="360"/>
+      </w:pPr>
+      <w:rPr>
+        <w:rFonts w:ascii="Courier New" w:hAnsi="Courier New" w:cs="Courier New" w:hint="default"/>
+      </w:rPr>
+    </w:lvl>
+    <w:lvl w:ilvl="8" w:tplc="10090005" w:tentative="1">
+      <w:start w:val="1"/>
+      <w:numFmt w:val="bullet"/>
+      <w:lvlText w:val=""/>
+      <w:lvlJc w:val="left"/>
+      <w:pPr>
+        <w:ind w:left="6480" w:hanging="360"/>
+      </w:pPr>
+      <w:rPr>
+        <w:rFonts w:ascii="Wingdings" w:hAnsi="Wingdings" w:hint="default"/>
+      </w:rPr>
+    </w:lvl>
+  </w:abstractNum>
   <w:num w:numId="1">
     <w:abstractNumId w:val="0"/>
+  </w:num>
+  <w:num w:numId="2">
+    <w:abstractNumId w:val="1"/>
   </w:num>
 </w:numbering>
 </file>
@@ -726,6 +1049,62 @@
       <w:contextualSpacing/>
     </w:pPr>
   </w:style>
+  <w:style w:type="paragraph" w:styleId="Header">
+    <w:name w:val="header"/>
+    <w:basedOn w:val="Normal"/>
+    <w:link w:val="HeaderChar"/>
+    <w:uiPriority w:val="99"/>
+    <w:unhideWhenUsed/>
+    <w:rsid w:val="006A792F"/>
+    <w:pPr>
+      <w:tabs>
+        <w:tab w:val="center" w:pos="4680"/>
+        <w:tab w:val="right" w:pos="9360"/>
+      </w:tabs>
+      <w:spacing w:after="0" w:line="240" w:lineRule="auto"/>
+    </w:pPr>
+  </w:style>
+  <w:style w:type="character" w:customStyle="1" w:styleId="HeaderChar">
+    <w:name w:val="Header Char"/>
+    <w:basedOn w:val="DefaultParagraphFont"/>
+    <w:link w:val="Header"/>
+    <w:uiPriority w:val="99"/>
+    <w:rsid w:val="006A792F"/>
+  </w:style>
+  <w:style w:type="paragraph" w:styleId="Footer">
+    <w:name w:val="footer"/>
+    <w:basedOn w:val="Normal"/>
+    <w:link w:val="FooterChar"/>
+    <w:uiPriority w:val="99"/>
+    <w:unhideWhenUsed/>
+    <w:rsid w:val="006A792F"/>
+    <w:pPr>
+      <w:tabs>
+        <w:tab w:val="center" w:pos="4680"/>
+        <w:tab w:val="right" w:pos="9360"/>
+      </w:tabs>
+      <w:spacing w:after="0" w:line="240" w:lineRule="auto"/>
+    </w:pPr>
+  </w:style>
+  <w:style w:type="character" w:customStyle="1" w:styleId="FooterChar">
+    <w:name w:val="Footer Char"/>
+    <w:basedOn w:val="DefaultParagraphFont"/>
+    <w:link w:val="Footer"/>
+    <w:uiPriority w:val="99"/>
+    <w:rsid w:val="006A792F"/>
+  </w:style>
+  <w:style w:type="character" w:styleId="Hyperlink">
+    <w:name w:val="Hyperlink"/>
+    <w:basedOn w:val="DefaultParagraphFont"/>
+    <w:uiPriority w:val="99"/>
+    <w:semiHidden/>
+    <w:unhideWhenUsed/>
+    <w:rsid w:val="006A792F"/>
+    <w:rPr>
+      <w:color w:val="0000FF"/>
+      <w:u w:val="single"/>
+    </w:rPr>
+  </w:style>
 </w:styles>
 </file>
 

</xml_diff>

<commit_message>
Add core capabilities to Details doc
</commit_message>
<xml_diff>
--- a/Documents/Details.docx
+++ b/Documents/Details.docx
@@ -12,6 +12,23 @@
     </w:p>
     <w:p/>
     <w:p>
+      <w:r>
+        <w:t>Requirements</w:t>
+      </w:r>
+    </w:p>
+    <w:p>
+      <w:pPr>
+        <w:pStyle w:val="ListParagraph"/>
+        <w:numPr>
+          <w:ilvl w:val="0"/>
+          <w:numId w:val="3"/>
+        </w:numPr>
+      </w:pPr>
+      <w:r>
+        <w:t>Not overwhelm</w:t>
+      </w:r>
+    </w:p>
+    <w:p>
       <w:pPr>
         <w:pStyle w:val="Heading1"/>
       </w:pPr>
@@ -19,7 +36,11 @@
         <w:t>Technical Implementations</w:t>
       </w:r>
     </w:p>
-    <w:p/>
+    <w:p>
+      <w:r>
+        <w:t>Note down all Microsoft azure resources used</w:t>
+      </w:r>
+    </w:p>
     <w:p>
       <w:pPr>
         <w:pStyle w:val="Heading1"/>
@@ -151,13 +172,7 @@
         </w:numPr>
       </w:pPr>
       <w:r>
-        <w:t>Ensure a seamless hand-off to a human where the human-bot exchange leads to interactions that</w:t>
-      </w:r>
-      <w:r>
-        <w:t xml:space="preserve"> </w:t>
-      </w:r>
-      <w:r>
-        <w:t>exceed the bot’s competence.</w:t>
+        <w:t>Ensure a seamless hand-off to a human where the human-bot exchange leads to interactions that exceed the bot’s competence.</w:t>
       </w:r>
     </w:p>
     <w:p>
@@ -219,6 +234,9 @@
       <w:r>
         <w:t>Those demo phrases are not part of knowledgebase</w:t>
       </w:r>
+      <w:r>
+        <w:t>.</w:t>
+      </w:r>
     </w:p>
     <w:p>
       <w:pPr>
@@ -229,7 +247,7 @@
         </w:numPr>
       </w:pPr>
       <w:r>
-        <w:t>Follow-up phrases suggested to aid in user’s conversation</w:t>
+        <w:t>Knowledge based data also balanced</w:t>
       </w:r>
     </w:p>
     <w:p>
@@ -241,7 +259,25 @@
         </w:numPr>
       </w:pPr>
       <w:r>
-        <w:t xml:space="preserve">Kept the amount of resources found to max of 3, but let the user know </w:t>
+        <w:t>Follow-up phrases suggested to aid in user’s conversation</w:t>
+      </w:r>
+    </w:p>
+    <w:p>
+      <w:pPr>
+        <w:pStyle w:val="ListParagraph"/>
+        <w:numPr>
+          <w:ilvl w:val="0"/>
+          <w:numId w:val="1"/>
+        </w:numPr>
+      </w:pPr>
+      <w:r>
+        <w:t>Kept the amount of resources found to max of 3</w:t>
+      </w:r>
+      <w:r>
+        <w:t xml:space="preserve"> to prevent overwhelm</w:t>
+      </w:r>
+      <w:r>
+        <w:t xml:space="preserve">, but let the user know </w:t>
       </w:r>
       <w:proofErr w:type="gramStart"/>
       <w:r>
@@ -251,6 +287,27 @@
       <w:r>
         <w:t xml:space="preserve"> more if needed.</w:t>
       </w:r>
+    </w:p>
+    <w:p>
+      <w:pPr>
+        <w:pStyle w:val="ListParagraph"/>
+        <w:numPr>
+          <w:ilvl w:val="0"/>
+          <w:numId w:val="1"/>
+        </w:numPr>
+      </w:pPr>
+      <w:r>
+        <w:t>Limitations</w:t>
+      </w:r>
+    </w:p>
+    <w:p>
+      <w:pPr>
+        <w:pStyle w:val="ListParagraph"/>
+        <w:numPr>
+          <w:ilvl w:val="1"/>
+          <w:numId w:val="1"/>
+        </w:numPr>
+      </w:pPr>
     </w:p>
     <w:p>
       <w:pPr>
@@ -274,16 +331,87 @@
     </w:p>
     <w:p>
       <w:pPr>
+        <w:pStyle w:val="Heading1"/>
+      </w:pPr>
+      <w:r>
+        <w:t>Main Capabilities to Demo</w:t>
+      </w:r>
+    </w:p>
+    <w:p>
+      <w:pPr>
         <w:pStyle w:val="ListParagraph"/>
         <w:numPr>
           <w:ilvl w:val="0"/>
           <w:numId w:val="2"/>
         </w:numPr>
       </w:pPr>
+      <w:r>
+        <w:t>Able to get large variety of MH resources</w:t>
+      </w:r>
+    </w:p>
+    <w:p>
+      <w:pPr>
+        <w:pStyle w:val="ListParagraph"/>
+        <w:numPr>
+          <w:ilvl w:val="0"/>
+          <w:numId w:val="2"/>
+        </w:numPr>
+      </w:pPr>
+      <w:r>
+        <w:t>Urgent cases</w:t>
+      </w:r>
+    </w:p>
+    <w:p>
+      <w:pPr>
+        <w:pStyle w:val="ListParagraph"/>
+        <w:numPr>
+          <w:ilvl w:val="0"/>
+          <w:numId w:val="2"/>
+        </w:numPr>
+      </w:pPr>
+      <w:r>
+        <w:t>Conversation (FAQ)</w:t>
+      </w:r>
+    </w:p>
+    <w:p>
+      <w:pPr>
+        <w:pStyle w:val="ListParagraph"/>
+        <w:numPr>
+          <w:ilvl w:val="0"/>
+          <w:numId w:val="2"/>
+        </w:numPr>
+      </w:pPr>
+      <w:r>
+        <w:t>Handoff</w:t>
+      </w:r>
+    </w:p>
+    <w:p>
+      <w:pPr>
+        <w:pStyle w:val="ListParagraph"/>
+        <w:numPr>
+          <w:ilvl w:val="0"/>
+          <w:numId w:val="2"/>
+        </w:numPr>
+      </w:pPr>
+      <w:r>
+        <w:t>Different languages</w:t>
+      </w:r>
+    </w:p>
+    <w:p>
+      <w:pPr>
+        <w:pStyle w:val="ListParagraph"/>
+        <w:numPr>
+          <w:ilvl w:val="0"/>
+          <w:numId w:val="2"/>
+        </w:numPr>
+      </w:pPr>
+      <w:r>
+        <w:t>Edge cases (unknown intents)</w:t>
+      </w:r>
     </w:p>
     <w:sectPr>
       <w:pgSz w:w="12240" w:h="15840"/>
-      <w:pgMar w:top="1440" w:right="1440" w:bottom="1440" w:left="1440" w:header="708" w:footer="708" w:gutter="0"/>
+      <w:pgMar w:top="709" w:right="474" w:bottom="709" w:left="709" w:header="708" w:footer="708" w:gutter="0"/>
       <w:cols w:space="708"/>
       <w:docGrid w:linePitch="360"/>
     </w:sectPr>
@@ -457,9 +585,122 @@
     </w:lvl>
   </w:abstractNum>
   <w:abstractNum w:abstractNumId="1" w15:restartNumberingAfterBreak="0">
+    <w:nsid w:val="40FB2F64"/>
+    <w:multiLevelType w:val="hybridMultilevel"/>
+    <w:tmpl w:val="996A21CA"/>
+    <w:lvl w:ilvl="0" w:tplc="10090001">
+      <w:start w:val="1"/>
+      <w:numFmt w:val="bullet"/>
+      <w:lvlText w:val=""/>
+      <w:lvlJc w:val="left"/>
+      <w:pPr>
+        <w:ind w:left="720" w:hanging="360"/>
+      </w:pPr>
+      <w:rPr>
+        <w:rFonts w:ascii="Symbol" w:hAnsi="Symbol" w:hint="default"/>
+      </w:rPr>
+    </w:lvl>
+    <w:lvl w:ilvl="1" w:tplc="10090003" w:tentative="1">
+      <w:start w:val="1"/>
+      <w:numFmt w:val="bullet"/>
+      <w:lvlText w:val="o"/>
+      <w:lvlJc w:val="left"/>
+      <w:pPr>
+        <w:ind w:left="1440" w:hanging="360"/>
+      </w:pPr>
+      <w:rPr>
+        <w:rFonts w:ascii="Courier New" w:hAnsi="Courier New" w:cs="Courier New" w:hint="default"/>
+      </w:rPr>
+    </w:lvl>
+    <w:lvl w:ilvl="2" w:tplc="10090005" w:tentative="1">
+      <w:start w:val="1"/>
+      <w:numFmt w:val="bullet"/>
+      <w:lvlText w:val=""/>
+      <w:lvlJc w:val="left"/>
+      <w:pPr>
+        <w:ind w:left="2160" w:hanging="360"/>
+      </w:pPr>
+      <w:rPr>
+        <w:rFonts w:ascii="Wingdings" w:hAnsi="Wingdings" w:hint="default"/>
+      </w:rPr>
+    </w:lvl>
+    <w:lvl w:ilvl="3" w:tplc="10090001" w:tentative="1">
+      <w:start w:val="1"/>
+      <w:numFmt w:val="bullet"/>
+      <w:lvlText w:val=""/>
+      <w:lvlJc w:val="left"/>
+      <w:pPr>
+        <w:ind w:left="2880" w:hanging="360"/>
+      </w:pPr>
+      <w:rPr>
+        <w:rFonts w:ascii="Symbol" w:hAnsi="Symbol" w:hint="default"/>
+      </w:rPr>
+    </w:lvl>
+    <w:lvl w:ilvl="4" w:tplc="10090003" w:tentative="1">
+      <w:start w:val="1"/>
+      <w:numFmt w:val="bullet"/>
+      <w:lvlText w:val="o"/>
+      <w:lvlJc w:val="left"/>
+      <w:pPr>
+        <w:ind w:left="3600" w:hanging="360"/>
+      </w:pPr>
+      <w:rPr>
+        <w:rFonts w:ascii="Courier New" w:hAnsi="Courier New" w:cs="Courier New" w:hint="default"/>
+      </w:rPr>
+    </w:lvl>
+    <w:lvl w:ilvl="5" w:tplc="10090005" w:tentative="1">
+      <w:start w:val="1"/>
+      <w:numFmt w:val="bullet"/>
+      <w:lvlText w:val=""/>
+      <w:lvlJc w:val="left"/>
+      <w:pPr>
+        <w:ind w:left="4320" w:hanging="360"/>
+      </w:pPr>
+      <w:rPr>
+        <w:rFonts w:ascii="Wingdings" w:hAnsi="Wingdings" w:hint="default"/>
+      </w:rPr>
+    </w:lvl>
+    <w:lvl w:ilvl="6" w:tplc="10090001" w:tentative="1">
+      <w:start w:val="1"/>
+      <w:numFmt w:val="bullet"/>
+      <w:lvlText w:val=""/>
+      <w:lvlJc w:val="left"/>
+      <w:pPr>
+        <w:ind w:left="5040" w:hanging="360"/>
+      </w:pPr>
+      <w:rPr>
+        <w:rFonts w:ascii="Symbol" w:hAnsi="Symbol" w:hint="default"/>
+      </w:rPr>
+    </w:lvl>
+    <w:lvl w:ilvl="7" w:tplc="10090003" w:tentative="1">
+      <w:start w:val="1"/>
+      <w:numFmt w:val="bullet"/>
+      <w:lvlText w:val="o"/>
+      <w:lvlJc w:val="left"/>
+      <w:pPr>
+        <w:ind w:left="5760" w:hanging="360"/>
+      </w:pPr>
+      <w:rPr>
+        <w:rFonts w:ascii="Courier New" w:hAnsi="Courier New" w:cs="Courier New" w:hint="default"/>
+      </w:rPr>
+    </w:lvl>
+    <w:lvl w:ilvl="8" w:tplc="10090005" w:tentative="1">
+      <w:start w:val="1"/>
+      <w:numFmt w:val="bullet"/>
+      <w:lvlText w:val=""/>
+      <w:lvlJc w:val="left"/>
+      <w:pPr>
+        <w:ind w:left="6480" w:hanging="360"/>
+      </w:pPr>
+      <w:rPr>
+        <w:rFonts w:ascii="Wingdings" w:hAnsi="Wingdings" w:hint="default"/>
+      </w:rPr>
+    </w:lvl>
+  </w:abstractNum>
+  <w:abstractNum w:abstractNumId="2" w15:restartNumberingAfterBreak="0">
     <w:nsid w:val="6FEA2599"/>
     <w:multiLevelType w:val="hybridMultilevel"/>
-    <w:tmpl w:val="0FCC5BF4"/>
+    <w:tmpl w:val="AA2E2490"/>
     <w:lvl w:ilvl="0" w:tplc="10090001">
       <w:start w:val="1"/>
       <w:numFmt w:val="bullet"/>
@@ -573,6 +814,9 @@
     <w:abstractNumId w:val="0"/>
   </w:num>
   <w:num w:numId="2">
+    <w:abstractNumId w:val="2"/>
+  </w:num>
+  <w:num w:numId="3">
     <w:abstractNumId w:val="1"/>
   </w:num>
 </w:numbering>

</xml_diff>

<commit_message>
Successfully test bot's core capabilities - Update tag list - Fix image urls - Add in delay to make it seem more human - Modify exception handling for key not found in dictionary - Create and test the demo inputs
</commit_message>
<xml_diff>
--- a/Documents/Details.docx
+++ b/Documents/Details.docx
@@ -93,15 +93,7 @@
         <w:t xml:space="preserve"> to see more details and justifications)</w:t>
       </w:r>
       <w:r>
-        <w:t xml:space="preserve">. Here </w:t>
-      </w:r>
-      <w:proofErr w:type="gramStart"/>
-      <w:r>
-        <w:t>are</w:t>
-      </w:r>
-      <w:proofErr w:type="gramEnd"/>
-      <w:r>
-        <w:t xml:space="preserve"> the top _ examples:</w:t>
+        <w:t>. Here are the top _ examples:</w:t>
       </w:r>
     </w:p>
     <w:p>
@@ -152,13 +144,92 @@
         <w:t xml:space="preserve">Bot lets user know right off the bat that it is a bot and </w:t>
       </w:r>
       <w:r>
-        <w:t xml:space="preserve">its limitations. The user will know upfront about Felix and about what he can do and what he </w:t>
-      </w:r>
-      <w:proofErr w:type="gramStart"/>
-      <w:r>
-        <w:t>can’t</w:t>
-      </w:r>
-      <w:proofErr w:type="gramEnd"/>
+        <w:t>its limitations. The user will know upfront about Felix and about what he can do and what he can’t.</w:t>
+      </w:r>
+    </w:p>
+    <w:p>
+      <w:pPr>
+        <w:pStyle w:val="ListParagraph"/>
+        <w:numPr>
+          <w:ilvl w:val="1"/>
+          <w:numId w:val="1"/>
+        </w:numPr>
+      </w:pPr>
+      <w:r>
+        <w:t>Ensure a seamless hand-off to a human where the human-bot exchange leads to interactions that exceed the bot’s competence.</w:t>
+      </w:r>
+    </w:p>
+    <w:p>
+      <w:pPr>
+        <w:pStyle w:val="ListParagraph"/>
+        <w:numPr>
+          <w:ilvl w:val="2"/>
+          <w:numId w:val="1"/>
+        </w:numPr>
+      </w:pPr>
+      <w:r>
+        <w:t>Hand-off is gracefully and smoothly handled. Handoff can be requested at any time by user.</w:t>
+      </w:r>
+    </w:p>
+    <w:p>
+      <w:pPr>
+        <w:pStyle w:val="ListParagraph"/>
+        <w:numPr>
+          <w:ilvl w:val="0"/>
+          <w:numId w:val="1"/>
+        </w:numPr>
+      </w:pPr>
+      <w:r>
+        <w:t>Follow’s Microsoft’s 6 guiding principles of responsible AI</w:t>
+      </w:r>
+    </w:p>
+    <w:p>
+      <w:pPr>
+        <w:pStyle w:val="ListParagraph"/>
+        <w:numPr>
+          <w:ilvl w:val="1"/>
+          <w:numId w:val="1"/>
+        </w:numPr>
+      </w:pPr>
+      <w:r>
+        <w:t>…</w:t>
+      </w:r>
+    </w:p>
+    <w:p>
+      <w:pPr>
+        <w:pStyle w:val="ListParagraph"/>
+        <w:numPr>
+          <w:ilvl w:val="0"/>
+          <w:numId w:val="1"/>
+        </w:numPr>
+      </w:pPr>
+      <w:r>
+        <w:t>Some phrases were found on the internet</w:t>
+      </w:r>
+    </w:p>
+    <w:p>
+      <w:pPr>
+        <w:pStyle w:val="ListParagraph"/>
+        <w:numPr>
+          <w:ilvl w:val="0"/>
+          <w:numId w:val="1"/>
+        </w:numPr>
+      </w:pPr>
+      <w:r>
+        <w:t>Info is based on pdf</w:t>
+      </w:r>
+    </w:p>
+    <w:p>
+      <w:pPr>
+        <w:pStyle w:val="ListParagraph"/>
+        <w:numPr>
+          <w:ilvl w:val="0"/>
+          <w:numId w:val="1"/>
+        </w:numPr>
+      </w:pPr>
+      <w:r>
+        <w:t>Those demo phrases are not part of knowledgebase</w:t>
+      </w:r>
       <w:r>
         <w:t>.</w:t>
       </w:r>
@@ -167,147 +238,64 @@
       <w:pPr>
         <w:pStyle w:val="ListParagraph"/>
         <w:numPr>
+          <w:ilvl w:val="0"/>
+          <w:numId w:val="1"/>
+        </w:numPr>
+      </w:pPr>
+      <w:r>
+        <w:t>Knowledge based data also balanced</w:t>
+      </w:r>
+    </w:p>
+    <w:p>
+      <w:pPr>
+        <w:pStyle w:val="ListParagraph"/>
+        <w:numPr>
+          <w:ilvl w:val="0"/>
+          <w:numId w:val="1"/>
+        </w:numPr>
+      </w:pPr>
+      <w:r>
+        <w:t>Follow-up phrases suggested to aid in user’s conversation</w:t>
+      </w:r>
+    </w:p>
+    <w:p>
+      <w:pPr>
+        <w:pStyle w:val="ListParagraph"/>
+        <w:numPr>
+          <w:ilvl w:val="0"/>
+          <w:numId w:val="1"/>
+        </w:numPr>
+      </w:pPr>
+      <w:r>
+        <w:t>Kept the amount of resources found to max of 3</w:t>
+      </w:r>
+      <w:r>
+        <w:t xml:space="preserve"> to prevent overwhelm</w:t>
+      </w:r>
+      <w:r>
+        <w:t>, but let the user know there’s more if needed.</w:t>
+      </w:r>
+    </w:p>
+    <w:p>
+      <w:pPr>
+        <w:pStyle w:val="ListParagraph"/>
+        <w:numPr>
+          <w:ilvl w:val="0"/>
+          <w:numId w:val="1"/>
+        </w:numPr>
+      </w:pPr>
+      <w:r>
+        <w:t>Limitations</w:t>
+      </w:r>
+    </w:p>
+    <w:p>
+      <w:pPr>
+        <w:pStyle w:val="ListParagraph"/>
+        <w:numPr>
           <w:ilvl w:val="1"/>
           <w:numId w:val="1"/>
         </w:numPr>
       </w:pPr>
-      <w:r>
-        <w:t>Ensure a seamless hand-off to a human where the human-bot exchange leads to interactions that exceed the bot’s competence.</w:t>
-      </w:r>
-    </w:p>
-    <w:p>
-      <w:pPr>
-        <w:pStyle w:val="ListParagraph"/>
-        <w:numPr>
-          <w:ilvl w:val="2"/>
-          <w:numId w:val="1"/>
-        </w:numPr>
-      </w:pPr>
-      <w:r>
-        <w:t>Hand-off is gracefully and smoothly handled. Handoff can be requested at any time by user.</w:t>
-      </w:r>
-    </w:p>
-    <w:p>
-      <w:pPr>
-        <w:pStyle w:val="ListParagraph"/>
-        <w:numPr>
-          <w:ilvl w:val="0"/>
-          <w:numId w:val="1"/>
-        </w:numPr>
-      </w:pPr>
-      <w:r>
-        <w:t>Follow’s Microsoft’s 6 guiding principles of responsible AI</w:t>
-      </w:r>
-    </w:p>
-    <w:p>
-      <w:pPr>
-        <w:pStyle w:val="ListParagraph"/>
-        <w:numPr>
-          <w:ilvl w:val="1"/>
-          <w:numId w:val="1"/>
-        </w:numPr>
-      </w:pPr>
-      <w:r>
-        <w:t>…</w:t>
-      </w:r>
-    </w:p>
-    <w:p>
-      <w:pPr>
-        <w:pStyle w:val="ListParagraph"/>
-        <w:numPr>
-          <w:ilvl w:val="0"/>
-          <w:numId w:val="1"/>
-        </w:numPr>
-      </w:pPr>
-      <w:r>
-        <w:t>Some phrases were found on the internet</w:t>
-      </w:r>
-    </w:p>
-    <w:p>
-      <w:pPr>
-        <w:pStyle w:val="ListParagraph"/>
-        <w:numPr>
-          <w:ilvl w:val="0"/>
-          <w:numId w:val="1"/>
-        </w:numPr>
-      </w:pPr>
-      <w:r>
-        <w:t>Those demo phrases are not part of knowledgebase</w:t>
-      </w:r>
-      <w:r>
-        <w:t>.</w:t>
-      </w:r>
-    </w:p>
-    <w:p>
-      <w:pPr>
-        <w:pStyle w:val="ListParagraph"/>
-        <w:numPr>
-          <w:ilvl w:val="0"/>
-          <w:numId w:val="1"/>
-        </w:numPr>
-      </w:pPr>
-      <w:r>
-        <w:t>Knowledge based data also balanced</w:t>
-      </w:r>
-    </w:p>
-    <w:p>
-      <w:pPr>
-        <w:pStyle w:val="ListParagraph"/>
-        <w:numPr>
-          <w:ilvl w:val="0"/>
-          <w:numId w:val="1"/>
-        </w:numPr>
-      </w:pPr>
-      <w:r>
-        <w:t>Follow-up phrases suggested to aid in user’s conversation</w:t>
-      </w:r>
-    </w:p>
-    <w:p>
-      <w:pPr>
-        <w:pStyle w:val="ListParagraph"/>
-        <w:numPr>
-          <w:ilvl w:val="0"/>
-          <w:numId w:val="1"/>
-        </w:numPr>
-      </w:pPr>
-      <w:r>
-        <w:t>Kept the amount of resources found to max of 3</w:t>
-      </w:r>
-      <w:r>
-        <w:t xml:space="preserve"> to prevent overwhelm</w:t>
-      </w:r>
-      <w:r>
-        <w:t xml:space="preserve">, but let the user know </w:t>
-      </w:r>
-      <w:proofErr w:type="gramStart"/>
-      <w:r>
-        <w:t>there’s</w:t>
-      </w:r>
-      <w:proofErr w:type="gramEnd"/>
-      <w:r>
-        <w:t xml:space="preserve"> more if needed.</w:t>
-      </w:r>
-    </w:p>
-    <w:p>
-      <w:pPr>
-        <w:pStyle w:val="ListParagraph"/>
-        <w:numPr>
-          <w:ilvl w:val="0"/>
-          <w:numId w:val="1"/>
-        </w:numPr>
-      </w:pPr>
-      <w:r>
-        <w:t>Limitations</w:t>
-      </w:r>
-    </w:p>
-    <w:p>
-      <w:pPr>
-        <w:pStyle w:val="ListParagraph"/>
-        <w:numPr>
-          <w:ilvl w:val="1"/>
-          <w:numId w:val="1"/>
-        </w:numPr>
-      </w:pPr>
     </w:p>
     <w:p>
       <w:pPr>
@@ -406,6 +394,7 @@
         </w:numPr>
       </w:pPr>
       <w:r>
+        <w:lastRenderedPageBreak/>
         <w:t>Edge cases (unknown intents)</w:t>
       </w:r>
     </w:p>

</xml_diff>

<commit_message>
Include the bot code, organize repo, and update ReadMe
</commit_message>
<xml_diff>
--- a/Documents/Details.docx
+++ b/Documents/Details.docx
@@ -10,7 +10,11 @@
         <w:t>Problem Statement and Opportunity</w:t>
       </w:r>
     </w:p>
-    <w:p/>
+    <w:p>
+      <w:r>
+        <w:t>See script</w:t>
+      </w:r>
+    </w:p>
     <w:p>
       <w:r>
         <w:t>Requirements</w:t>
@@ -296,6 +300,9 @@
           <w:numId w:val="1"/>
         </w:numPr>
       </w:pPr>
+      <w:r>
+        <w:t>See FAQ and script</w:t>
+      </w:r>
     </w:p>
     <w:p>
       <w:pPr>
@@ -303,6 +310,36 @@
       </w:pPr>
       <w:r>
         <w:t>Stats</w:t>
+      </w:r>
+      <w:r>
+        <w:t>/Facts</w:t>
+      </w:r>
+    </w:p>
+    <w:p>
+      <w:r>
+        <w:t xml:space="preserve">Bolded are taken from </w:t>
+      </w:r>
+      <w:hyperlink r:id="rId8" w:history="1">
+        <w:r>
+          <w:rPr>
+            <w:rStyle w:val="Hyperlink"/>
+          </w:rPr>
+          <w:t>https://fondationdouglas.qc.ca/la-sante-mentale/?lang=en</w:t>
+        </w:r>
+      </w:hyperlink>
+      <w:r>
+        <w:t xml:space="preserve"> (2020). Some are verified by </w:t>
+      </w:r>
+      <w:hyperlink r:id="rId9" w:history="1">
+        <w:r>
+          <w:rPr>
+            <w:rStyle w:val="Hyperlink"/>
+          </w:rPr>
+          <w:t>https://cmha.ca/fast-facts-about-mental-illness</w:t>
+        </w:r>
+      </w:hyperlink>
+      <w:r>
+        <w:t xml:space="preserve"> (2013)</w:t>
       </w:r>
     </w:p>
     <w:p>
@@ -314,15 +351,7 @@
         </w:numPr>
       </w:pPr>
       <w:r>
-        <w:t>Num languages spoken at UofT</w:t>
-      </w:r>
-    </w:p>
-    <w:p>
-      <w:pPr>
-        <w:pStyle w:val="Heading1"/>
-      </w:pPr>
-      <w:r>
-        <w:t>Main Capabilities to Demo</w:t>
+        <w:t>159 Countries represented by UofT students</w:t>
       </w:r>
     </w:p>
     <w:p>
@@ -332,9 +361,17 @@
           <w:ilvl w:val="0"/>
           <w:numId w:val="2"/>
         </w:numPr>
-      </w:pPr>
-      <w:r>
-        <w:t>Able to get large variety of MH resources</w:t>
+        <w:rPr>
+          <w:b/>
+          <w:bCs/>
+        </w:rPr>
+      </w:pPr>
+      <w:r>
+        <w:rPr>
+          <w:b/>
+          <w:bCs/>
+        </w:rPr>
+        <w:t xml:space="preserve">24% of deaths among 15-24 year olds are due to suicide </w:t>
       </w:r>
     </w:p>
     <w:p>
@@ -344,9 +381,19 @@
           <w:ilvl w:val="0"/>
           <w:numId w:val="2"/>
         </w:numPr>
-      </w:pPr>
-      <w:r>
-        <w:t>Urgent cases</w:t>
+        <w:rPr>
+          <w:b/>
+          <w:bCs/>
+          <w:u w:val="single"/>
+        </w:rPr>
+      </w:pPr>
+      <w:r>
+        <w:rPr>
+          <w:b/>
+          <w:bCs/>
+          <w:u w:val="single"/>
+        </w:rPr>
+        <w:t>4000 Canadians are lost due to suicide each year.</w:t>
       </w:r>
     </w:p>
     <w:p>
@@ -356,9 +403,19 @@
           <w:ilvl w:val="0"/>
           <w:numId w:val="2"/>
         </w:numPr>
-      </w:pPr>
-      <w:r>
-        <w:t>Conversation (FAQ)</w:t>
+        <w:rPr>
+          <w:b/>
+          <w:bCs/>
+          <w:u w:val="single"/>
+        </w:rPr>
+      </w:pPr>
+      <w:r>
+        <w:rPr>
+          <w:b/>
+          <w:bCs/>
+          <w:u w:val="single"/>
+        </w:rPr>
+        <w:t>3.4 million Canadians are affected by major depression</w:t>
       </w:r>
     </w:p>
     <w:p>
@@ -370,7 +427,16 @@
         </w:numPr>
       </w:pPr>
       <w:r>
-        <w:t>Handoff</w:t>
+        <w:t>3</w:t>
+      </w:r>
+      <w:r>
+        <w:rPr>
+          <w:vertAlign w:val="superscript"/>
+        </w:rPr>
+        <w:t>rd</w:t>
+      </w:r>
+      <w:r>
+        <w:t>, is Canada ranked in the industrialized world for highest suicide rates</w:t>
       </w:r>
     </w:p>
     <w:p>
@@ -380,9 +446,20 @@
           <w:ilvl w:val="0"/>
           <w:numId w:val="2"/>
         </w:numPr>
-      </w:pPr>
-      <w:r>
-        <w:t>Different languages</w:t>
+        <w:rPr>
+          <w:b/>
+          <w:bCs/>
+          <w:u w:val="single"/>
+        </w:rPr>
+      </w:pPr>
+      <w:r>
+        <w:rPr>
+          <w:b/>
+          <w:bCs/>
+          <w:u w:val="single"/>
+        </w:rPr>
+        <w:lastRenderedPageBreak/>
+        <w:t>1 in 5 Canadians will experience a mental illness at some point in their lives</w:t>
       </w:r>
     </w:p>
     <w:p>
@@ -392,10 +469,1582 @@
           <w:ilvl w:val="0"/>
           <w:numId w:val="2"/>
         </w:numPr>
-      </w:pPr>
-      <w:r>
+        <w:rPr>
+          <w:b/>
+          <w:bCs/>
+        </w:rPr>
+      </w:pPr>
+      <w:r>
+        <w:rPr>
+          <w:b/>
+          <w:bCs/>
+        </w:rPr>
+        <w:t>5 out of 10 leading causes of disability in the world are mental disorders.</w:t>
+      </w:r>
+    </w:p>
+    <w:p>
+      <w:pPr>
+        <w:pStyle w:val="ListParagraph"/>
+        <w:numPr>
+          <w:ilvl w:val="0"/>
+          <w:numId w:val="2"/>
+        </w:numPr>
+        <w:rPr>
+          <w:b/>
+          <w:bCs/>
+        </w:rPr>
+      </w:pPr>
+      <w:r>
+        <w:rPr>
+          <w:b/>
+          <w:bCs/>
+        </w:rPr>
+        <w:t>1 in 5 children who need mental health services actually gets them</w:t>
+      </w:r>
+    </w:p>
+    <w:p>
+      <w:pPr>
+        <w:pStyle w:val="ListParagraph"/>
+        <w:numPr>
+          <w:ilvl w:val="0"/>
+          <w:numId w:val="2"/>
+        </w:numPr>
+      </w:pPr>
+      <w:r>
+        <w:t>Facts</w:t>
+      </w:r>
+    </w:p>
+    <w:p>
+      <w:pPr>
+        <w:pStyle w:val="ListParagraph"/>
+        <w:numPr>
+          <w:ilvl w:val="1"/>
+          <w:numId w:val="2"/>
+        </w:numPr>
+      </w:pPr>
+      <w:r>
+        <w:t>Mental illness affects people of all backgrounds, regardless of age, income, or culture.</w:t>
+      </w:r>
+    </w:p>
+    <w:p>
+      <w:pPr>
+        <w:pStyle w:val="Heading1"/>
+      </w:pPr>
+      <w:r>
+        <w:t>Main Capabilities to Demo</w:t>
+      </w:r>
+    </w:p>
+    <w:p>
+      <w:pPr>
+        <w:pStyle w:val="ListParagraph"/>
+        <w:numPr>
+          <w:ilvl w:val="0"/>
+          <w:numId w:val="2"/>
+        </w:numPr>
+      </w:pPr>
+      <w:r>
+        <w:t>Able to get large variety of MH resources</w:t>
+      </w:r>
+      <w:r>
+        <w:t xml:space="preserve"> (show website as well)</w:t>
+      </w:r>
+    </w:p>
+    <w:p>
+      <w:pPr>
+        <w:pStyle w:val="ListParagraph"/>
+        <w:numPr>
+          <w:ilvl w:val="0"/>
+          <w:numId w:val="2"/>
+        </w:numPr>
+      </w:pPr>
+      <w:r>
+        <w:t>Urgent cases</w:t>
+      </w:r>
+    </w:p>
+    <w:p>
+      <w:pPr>
+        <w:pStyle w:val="ListParagraph"/>
+        <w:numPr>
+          <w:ilvl w:val="0"/>
+          <w:numId w:val="2"/>
+        </w:numPr>
+      </w:pPr>
+      <w:r>
+        <w:t>Conversation (FAQ)</w:t>
+      </w:r>
+    </w:p>
+    <w:p>
+      <w:pPr>
+        <w:pStyle w:val="ListParagraph"/>
+        <w:numPr>
+          <w:ilvl w:val="0"/>
+          <w:numId w:val="2"/>
+        </w:numPr>
+      </w:pPr>
+      <w:r>
+        <w:t>Handoff</w:t>
+      </w:r>
+    </w:p>
+    <w:p>
+      <w:pPr>
+        <w:pStyle w:val="ListParagraph"/>
+        <w:numPr>
+          <w:ilvl w:val="0"/>
+          <w:numId w:val="2"/>
+        </w:numPr>
+      </w:pPr>
+      <w:r>
+        <w:t>Different languages</w:t>
+      </w:r>
+    </w:p>
+    <w:p>
+      <w:pPr>
+        <w:pStyle w:val="ListParagraph"/>
+        <w:numPr>
+          <w:ilvl w:val="0"/>
+          <w:numId w:val="2"/>
+        </w:numPr>
+      </w:pPr>
+      <w:r>
+        <w:t>Edge cases (unknown intents)</w:t>
+      </w:r>
+    </w:p>
+    <w:p>
+      <w:pPr>
+        <w:pStyle w:val="Heading1"/>
+      </w:pPr>
+      <w:r>
+        <w:t>Script</w:t>
+      </w:r>
+    </w:p>
+    <w:p>
+      <w:pPr>
+        <w:pStyle w:val="Heading2"/>
+      </w:pPr>
+      <w:r>
+        <w:t>[</w:t>
+      </w:r>
+      <w:r>
+        <w:t>25</w:t>
+      </w:r>
+      <w:r>
+        <w:t xml:space="preserve"> seconds] Context</w:t>
+      </w:r>
+    </w:p>
+    <w:p>
+      <w:pPr>
+        <w:rPr>
+          <w:strike/>
+        </w:rPr>
+      </w:pPr>
+      <w:r>
+        <w:rPr>
+          <w:b/>
+          <w:bCs/>
+          <w:strike/>
+        </w:rPr>
+        <w:t>[</w:t>
+      </w:r>
+      <w:r>
+        <w:rPr>
+          <w:b/>
+          <w:bCs/>
+          <w:strike/>
+        </w:rPr>
+        <w:t>10</w:t>
+      </w:r>
+      <w:r>
+        <w:rPr>
+          <w:b/>
+          <w:bCs/>
+          <w:strike/>
+        </w:rPr>
+        <w:t xml:space="preserve"> seconds] </w:t>
+      </w:r>
+      <w:r>
+        <w:rPr>
+          <w:strike/>
+        </w:rPr>
+        <w:t>{</w:t>
+      </w:r>
+      <w:r>
+        <w:rPr>
+          <w:strike/>
+        </w:rPr>
+        <w:t>Stats</w:t>
+      </w:r>
+      <w:r>
+        <w:rPr>
+          <w:strike/>
+        </w:rPr>
+        <w:t>}</w:t>
+      </w:r>
+      <w:r>
+        <w:rPr>
+          <w:strike/>
+        </w:rPr>
+        <w:t xml:space="preserve"> </w:t>
+      </w:r>
+    </w:p>
+    <w:p>
+      <w:pPr>
+        <w:rPr>
+          <w:strike/>
+        </w:rPr>
+      </w:pPr>
+      <w:r>
+        <w:rPr>
+          <w:b/>
+          <w:bCs/>
+        </w:rPr>
+        <w:t>[</w:t>
+      </w:r>
+      <w:r>
+        <w:rPr>
+          <w:b/>
+          <w:bCs/>
+        </w:rPr>
+        <w:t>8</w:t>
+      </w:r>
+      <w:r>
+        <w:rPr>
+          <w:b/>
+          <w:bCs/>
+        </w:rPr>
+        <w:t xml:space="preserve"> seconds]</w:t>
+      </w:r>
+      <w:r>
+        <w:rPr>
+          <w:b/>
+          <w:bCs/>
+        </w:rPr>
+        <w:t xml:space="preserve"> </w:t>
+      </w:r>
+      <w:r>
+        <w:t>University</w:t>
+      </w:r>
+      <w:r>
+        <w:t>. It’</w:t>
+      </w:r>
+      <w:r>
+        <w:t xml:space="preserve">s a time to learn, experience, and connect. </w:t>
+      </w:r>
+      <w:r>
+        <w:t>But</w:t>
+      </w:r>
+      <w:r>
+        <w:t xml:space="preserve"> it can be stressful </w:t>
+      </w:r>
+      <w:r>
+        <w:t xml:space="preserve">and without the proper support, </w:t>
+      </w:r>
+      <w:r>
+        <w:t xml:space="preserve">a student’s mental health can very easily deteriorate. </w:t>
+      </w:r>
+      <w:bookmarkStart w:id="0" w:name="_Hlk47942496"/>
+      <w:r>
+        <w:rPr>
+          <w:strike/>
+        </w:rPr>
+        <w:t>With the recent pushes for change</w:t>
+      </w:r>
+      <w:r>
+        <w:rPr>
+          <w:strike/>
+        </w:rPr>
+        <w:t xml:space="preserve"> in mental health policies</w:t>
+      </w:r>
+      <w:r>
+        <w:rPr>
+          <w:strike/>
+        </w:rPr>
+        <w:t xml:space="preserve"> </w:t>
+      </w:r>
+      <w:r>
+        <w:rPr>
+          <w:strike/>
+        </w:rPr>
+        <w:t>at</w:t>
+      </w:r>
+      <w:r>
+        <w:rPr>
+          <w:strike/>
+        </w:rPr>
+        <w:t xml:space="preserve"> various Canadian universities </w:t>
+      </w:r>
+      <w:r>
+        <w:rPr>
+          <w:strike/>
+        </w:rPr>
+        <w:t>{show images</w:t>
+      </w:r>
+      <w:r>
+        <w:rPr>
+          <w:strike/>
+        </w:rPr>
+        <w:t xml:space="preserve"> (UO, UW, UT)</w:t>
+      </w:r>
+      <w:r>
+        <w:rPr>
+          <w:strike/>
+        </w:rPr>
+        <w:t>}</w:t>
+      </w:r>
+      <w:r>
+        <w:rPr>
+          <w:strike/>
+        </w:rPr>
+        <w:t xml:space="preserve">, </w:t>
+      </w:r>
+      <w:r>
+        <w:rPr>
+          <w:strike/>
+        </w:rPr>
+        <w:t xml:space="preserve">the </w:t>
+      </w:r>
+      <w:r>
+        <w:rPr>
+          <w:strike/>
+        </w:rPr>
+        <w:t xml:space="preserve">awareness of </w:t>
+      </w:r>
+      <w:r>
+        <w:rPr>
+          <w:strike/>
+        </w:rPr>
+        <w:t xml:space="preserve">available </w:t>
+      </w:r>
+      <w:r>
+        <w:rPr>
+          <w:strike/>
+        </w:rPr>
+        <w:t>mental health resources</w:t>
+      </w:r>
+      <w:r>
+        <w:rPr>
+          <w:strike/>
+        </w:rPr>
+        <w:t xml:space="preserve"> has been slowly growing</w:t>
+      </w:r>
+      <w:r>
+        <w:rPr>
+          <w:strike/>
+        </w:rPr>
+        <w:t>.</w:t>
+      </w:r>
+      <w:bookmarkEnd w:id="0"/>
+    </w:p>
+    <w:p>
+      <w:r>
+        <w:rPr>
+          <w:b/>
+          <w:bCs/>
+        </w:rPr>
+        <w:t>[</w:t>
+      </w:r>
+      <w:r>
+        <w:rPr>
+          <w:b/>
+          <w:bCs/>
+        </w:rPr>
+        <w:t>7</w:t>
+      </w:r>
+      <w:r>
+        <w:rPr>
+          <w:b/>
+          <w:bCs/>
+        </w:rPr>
+        <w:t xml:space="preserve"> seconds</w:t>
+      </w:r>
+      <w:r>
+        <w:rPr>
+          <w:b/>
+          <w:bCs/>
+        </w:rPr>
+        <w:t>]</w:t>
+      </w:r>
+      <w:r>
+        <w:rPr>
+          <w:b/>
+          <w:bCs/>
+        </w:rPr>
+        <w:t xml:space="preserve"> </w:t>
+      </w:r>
+      <w:bookmarkStart w:id="1" w:name="_Hlk47942792"/>
+      <w:r>
+        <w:rPr>
+          <w:strike/>
+        </w:rPr>
+        <w:t>Our university</w:t>
+      </w:r>
+      <w:r>
+        <w:rPr>
+          <w:strike/>
+        </w:rPr>
+        <w:t xml:space="preserve"> {show </w:t>
+      </w:r>
+      <w:r>
+        <w:rPr>
+          <w:strike/>
+        </w:rPr>
+        <w:t>University of Toronto</w:t>
+      </w:r>
+      <w:r>
+        <w:rPr>
+          <w:strike/>
+        </w:rPr>
+        <w:t>}</w:t>
+      </w:r>
+      <w:r>
+        <w:rPr>
+          <w:strike/>
+        </w:rPr>
+        <w:t xml:space="preserve"> is fortunate to have a wealth of resources on and off campus</w:t>
+      </w:r>
+      <w:r>
+        <w:rPr>
+          <w:strike/>
+        </w:rPr>
+        <w:t>.</w:t>
+      </w:r>
+      <w:r>
+        <w:t xml:space="preserve"> </w:t>
+      </w:r>
+      <w:r>
+        <w:rPr>
+          <w:strike/>
+        </w:rPr>
+        <w:t xml:space="preserve">However, </w:t>
+      </w:r>
+      <w:r>
+        <w:rPr>
+          <w:strike/>
+        </w:rPr>
+        <w:t xml:space="preserve">the </w:t>
+      </w:r>
+      <w:r>
+        <w:rPr>
+          <w:strike/>
+        </w:rPr>
+        <w:t xml:space="preserve">amount of options can be </w:t>
+      </w:r>
+      <w:r>
+        <w:rPr>
+          <w:strike/>
+        </w:rPr>
+        <w:t>overwhelming for a student who wants simple support.</w:t>
+      </w:r>
+      <w:r>
+        <w:rPr>
+          <w:strike/>
+        </w:rPr>
+        <w:t xml:space="preserve"> </w:t>
+      </w:r>
+      <w:r>
+        <w:t xml:space="preserve">Resources such as Good 2 Talk and My SSP already exists, but with the students </w:t>
+      </w:r>
+      <w:r>
+        <w:t>outnumbering</w:t>
+      </w:r>
+      <w:r>
+        <w:t xml:space="preserve"> </w:t>
+      </w:r>
+      <w:r>
+        <w:t>operators</w:t>
+      </w:r>
+      <w:r>
+        <w:t>, it is easy for services to be overwhelmed.</w:t>
+      </w:r>
+      <w:bookmarkEnd w:id="1"/>
+    </w:p>
+    <w:p>
+      <w:pPr>
+        <w:rPr>
+          <w:strike/>
+        </w:rPr>
+      </w:pPr>
+      <w:r>
+        <w:rPr>
+          <w:b/>
+          <w:bCs/>
+        </w:rPr>
+        <w:t>[</w:t>
+      </w:r>
+      <w:r>
+        <w:rPr>
+          <w:b/>
+          <w:bCs/>
+        </w:rPr>
+        <w:t>11</w:t>
+      </w:r>
+      <w:r>
+        <w:rPr>
+          <w:b/>
+          <w:bCs/>
+        </w:rPr>
+        <w:t xml:space="preserve"> seconds]</w:t>
+      </w:r>
+      <w:r>
+        <w:rPr>
+          <w:b/>
+          <w:bCs/>
+        </w:rPr>
+        <w:t xml:space="preserve"> </w:t>
+      </w:r>
+      <w:r>
+        <w:t>What</w:t>
+      </w:r>
+      <w:r>
+        <w:t xml:space="preserve"> if</w:t>
+      </w:r>
+      <w:r>
+        <w:t xml:space="preserve"> </w:t>
+      </w:r>
+      <w:r>
+        <w:t>there was</w:t>
+      </w:r>
+      <w:r>
+        <w:t xml:space="preserve"> a system that </w:t>
+      </w:r>
+      <w:r>
+        <w:t xml:space="preserve">could </w:t>
+      </w:r>
+      <w:r>
+        <w:t xml:space="preserve">provide </w:t>
+      </w:r>
+      <w:r>
+        <w:t>individualized</w:t>
+      </w:r>
+      <w:r>
+        <w:t xml:space="preserve"> </w:t>
+      </w:r>
+      <w:r>
+        <w:t>resource referrals</w:t>
+      </w:r>
+      <w:r>
+        <w:t xml:space="preserve"> for students?</w:t>
+      </w:r>
+      <w:r>
+        <w:t xml:space="preserve"> What if this </w:t>
+      </w:r>
+      <w:r>
+        <w:t xml:space="preserve">same </w:t>
+      </w:r>
+      <w:r>
+        <w:t xml:space="preserve">system </w:t>
+      </w:r>
+      <w:r>
+        <w:t xml:space="preserve">could </w:t>
+      </w:r>
+      <w:r>
+        <w:t>also</w:t>
+      </w:r>
+      <w:r>
+        <w:t xml:space="preserve"> handle frequent concerns</w:t>
+      </w:r>
+      <w:r>
+        <w:t xml:space="preserve"> </w:t>
+      </w:r>
+      <w:r>
+        <w:rPr>
+          <w:strike/>
+        </w:rPr>
+        <w:t>answer the frequently asked questions</w:t>
+      </w:r>
+      <w:r>
+        <w:t xml:space="preserve"> so that the operators</w:t>
+      </w:r>
+      <w:r>
+        <w:t xml:space="preserve"> could</w:t>
+      </w:r>
+      <w:r>
+        <w:t xml:space="preserve"> </w:t>
+      </w:r>
+      <w:r>
+        <w:t>spend more time</w:t>
+      </w:r>
+      <w:r>
+        <w:t xml:space="preserve"> with the </w:t>
+      </w:r>
+      <w:r>
+        <w:t>more</w:t>
+      </w:r>
+      <w:r>
+        <w:t xml:space="preserve"> </w:t>
+      </w:r>
+      <w:r>
+        <w:t>complex</w:t>
+      </w:r>
+      <w:r>
+        <w:t xml:space="preserve"> ones? </w:t>
+      </w:r>
+      <w:bookmarkStart w:id="2" w:name="_Hlk47942770"/>
+      <w:r>
+        <w:rPr>
+          <w:strike/>
+        </w:rPr>
+        <w:t>Bots</w:t>
+      </w:r>
+      <w:r>
+        <w:rPr>
+          <w:strike/>
+        </w:rPr>
+        <w:t xml:space="preserve"> </w:t>
+      </w:r>
+      <w:r>
+        <w:rPr>
+          <w:strike/>
+        </w:rPr>
+        <w:t xml:space="preserve">are already being used in the business settings for freeing </w:t>
+      </w:r>
+      <w:r>
+        <w:rPr>
+          <w:strike/>
+        </w:rPr>
+        <w:t>time for humans, why not apply it here?</w:t>
+      </w:r>
+      <w:bookmarkEnd w:id="2"/>
+    </w:p>
+    <w:p>
+      <w:pPr>
+        <w:pStyle w:val="Heading2"/>
+      </w:pPr>
+      <w:r>
+        <w:t>[</w:t>
+      </w:r>
+      <w:r>
+        <w:t>47</w:t>
+      </w:r>
+      <w:r>
+        <w:t xml:space="preserve"> seconds] Technical Details</w:t>
+      </w:r>
+      <w:r>
+        <w:t xml:space="preserve"> (Fill the time with footage showing usage of Azure)</w:t>
+      </w:r>
+    </w:p>
+    <w:p>
+      <w:r>
+        <w:rPr>
+          <w:b/>
+          <w:bCs/>
+        </w:rPr>
+        <w:t>[</w:t>
+      </w:r>
+      <w:r>
+        <w:rPr>
+          <w:b/>
+          <w:bCs/>
+        </w:rPr>
+        <w:t>15</w:t>
+      </w:r>
+      <w:r>
+        <w:rPr>
+          <w:b/>
+          <w:bCs/>
+        </w:rPr>
+        <w:t xml:space="preserve"> seconds]</w:t>
+      </w:r>
+      <w:r>
+        <w:rPr>
+          <w:b/>
+          <w:bCs/>
+        </w:rPr>
+        <w:t xml:space="preserve"> </w:t>
+      </w:r>
+      <w:r>
+        <w:t>Introducing Felix</w:t>
+      </w:r>
+      <w:r>
+        <w:t xml:space="preserve">, </w:t>
+      </w:r>
+      <w:r>
+        <w:rPr>
+          <w:strike/>
+        </w:rPr>
+        <w:t>a bot to improve access to mental health resources</w:t>
+      </w:r>
+      <w:r>
+        <w:t>.</w:t>
+      </w:r>
+      <w:r>
+        <w:t xml:space="preserve"> Right off the bat, Felix is transparent about the fact that it is a bot and </w:t>
+      </w:r>
+      <w:r>
+        <w:t>mentions</w:t>
+      </w:r>
+      <w:r>
+        <w:t xml:space="preserve"> its limitations. Felix also ensures a </w:t>
+      </w:r>
+      <w:r>
+        <w:t>seamless</w:t>
+      </w:r>
+      <w:r>
+        <w:t xml:space="preserve"> handoff</w:t>
+      </w:r>
+      <w:r>
+        <w:t xml:space="preserve"> to a</w:t>
+      </w:r>
+      <w:r>
+        <w:t xml:space="preserve">n operator </w:t>
+      </w:r>
+      <w:r>
+        <w:t>if requested</w:t>
+      </w:r>
+      <w:r>
+        <w:t xml:space="preserve">. These are </w:t>
+      </w:r>
+      <w:r>
+        <w:t xml:space="preserve">only </w:t>
+      </w:r>
+      <w:r>
+        <w:t>two</w:t>
+      </w:r>
+      <w:r>
+        <w:t xml:space="preserve"> </w:t>
+      </w:r>
+      <w:r>
+        <w:t xml:space="preserve">of the many </w:t>
+      </w:r>
+      <w:r>
+        <w:t>ways Felix follows Microsoft’s 10 guidelines for responsible bots.</w:t>
+      </w:r>
+      <w:r>
+        <w:t xml:space="preserve"> {Briefly show the 10 guidelines}</w:t>
+      </w:r>
+    </w:p>
+    <w:p>
+      <w:r>
+        <w:rPr>
+          <w:b/>
+          <w:bCs/>
+        </w:rPr>
+        <w:t>[</w:t>
+      </w:r>
+      <w:r>
+        <w:rPr>
+          <w:b/>
+          <w:bCs/>
+        </w:rPr>
+        <w:t>6</w:t>
+      </w:r>
+      <w:r>
+        <w:rPr>
+          <w:b/>
+          <w:bCs/>
+        </w:rPr>
+        <w:t xml:space="preserve"> seconds]</w:t>
+      </w:r>
+      <w:r>
+        <w:rPr>
+          <w:b/>
+          <w:bCs/>
+        </w:rPr>
+        <w:t xml:space="preserve"> </w:t>
+      </w:r>
+      <w:r>
+        <w:t>Ok let’s see what else Felix can do. It can engage in chatter</w:t>
+      </w:r>
+      <w:r>
+        <w:t xml:space="preserve"> thanks to</w:t>
+      </w:r>
+      <w:r>
+        <w:t xml:space="preserve"> </w:t>
+      </w:r>
+      <w:r>
+        <w:t>Azure’s QnA maker.</w:t>
+      </w:r>
+      <w:r>
+        <w:t xml:space="preserve"> </w:t>
+      </w:r>
+      <w:r>
+        <w:t>{emphasize the service name text}</w:t>
+      </w:r>
+    </w:p>
+    <w:p>
+      <w:r>
+        <w:rPr>
+          <w:b/>
+          <w:bCs/>
+        </w:rPr>
+        <w:t>[</w:t>
+      </w:r>
+      <w:r>
+        <w:rPr>
+          <w:b/>
+          <w:bCs/>
+        </w:rPr>
+        <w:t>10</w:t>
+      </w:r>
+      <w:r>
+        <w:rPr>
+          <w:b/>
+          <w:bCs/>
+        </w:rPr>
+        <w:t xml:space="preserve"> seconds]</w:t>
+      </w:r>
+      <w:r>
+        <w:rPr>
+          <w:b/>
+          <w:bCs/>
+        </w:rPr>
+        <w:t xml:space="preserve"> </w:t>
+      </w:r>
+      <w:r>
+        <w:t>It can also detect multiple languages</w:t>
+      </w:r>
+      <w:r>
+        <w:t xml:space="preserve"> </w:t>
+      </w:r>
+      <w:r>
+        <w:t>with the help of</w:t>
+      </w:r>
+      <w:r>
+        <w:t xml:space="preserve"> Azure’s Text Analytics service</w:t>
+      </w:r>
+      <w:r>
+        <w:t xml:space="preserve"> {emphasize the service name text}</w:t>
+      </w:r>
+      <w:r>
+        <w:t xml:space="preserve">. This </w:t>
+      </w:r>
+      <w:r>
+        <w:rPr>
+          <w:strike/>
+        </w:rPr>
+        <w:t xml:space="preserve">ability to support multiple languages </w:t>
+      </w:r>
+      <w:r>
+        <w:t xml:space="preserve">is especially </w:t>
+      </w:r>
+      <w:r>
+        <w:t xml:space="preserve">important </w:t>
+      </w:r>
+      <w:r>
+        <w:t>at our university</w:t>
+      </w:r>
+      <w:r>
+        <w:t xml:space="preserve">, where students hail from over 159 countries. </w:t>
+      </w:r>
+      <w:r>
+        <w:t xml:space="preserve">{Briefly show the </w:t>
+      </w:r>
+      <w:r>
+        <w:t>6 Microsoft AI guiding principle</w:t>
+      </w:r>
+      <w:r>
+        <w:t>}</w:t>
+      </w:r>
+      <w:r>
+        <w:t xml:space="preserve"> </w:t>
+      </w:r>
+    </w:p>
+    <w:p>
+      <w:r>
+        <w:t>Felix takes inclusiveness</w:t>
+      </w:r>
+      <w:r>
+        <w:t xml:space="preserve"> </w:t>
+      </w:r>
+      <w:r>
+        <w:t xml:space="preserve">very </w:t>
+      </w:r>
+      <w:r>
+        <w:t xml:space="preserve">seriously so that students </w:t>
+      </w:r>
+      <w:r>
+        <w:t>with different language backgrounds</w:t>
+      </w:r>
+      <w:r>
+        <w:t xml:space="preserve"> </w:t>
+      </w:r>
+      <w:r>
+        <w:t>are</w:t>
+      </w:r>
+      <w:r>
+        <w:t xml:space="preserve"> not excluded.</w:t>
+      </w:r>
+    </w:p>
+    <w:p>
+      <w:r>
+        <w:t>PROUNOUNCE AZURE CORRECTLY</w:t>
+      </w:r>
+    </w:p>
+    <w:p>
+      <w:r>
+        <w:rPr>
+          <w:b/>
+          <w:bCs/>
+        </w:rPr>
         <w:lastRenderedPageBreak/>
-        <w:t>Edge cases (unknown intents)</w:t>
+        <w:t>[</w:t>
+      </w:r>
+      <w:r>
+        <w:rPr>
+          <w:b/>
+          <w:bCs/>
+        </w:rPr>
+        <w:t>15</w:t>
+      </w:r>
+      <w:r>
+        <w:rPr>
+          <w:b/>
+          <w:bCs/>
+        </w:rPr>
+        <w:t xml:space="preserve"> seconds]</w:t>
+      </w:r>
+      <w:r>
+        <w:rPr>
+          <w:b/>
+          <w:bCs/>
+        </w:rPr>
+        <w:t xml:space="preserve"> </w:t>
+      </w:r>
+      <w:r>
+        <w:t xml:space="preserve">Of course </w:t>
+      </w:r>
+      <w:r>
+        <w:t>Felix’s main use</w:t>
+      </w:r>
+      <w:r>
+        <w:t xml:space="preserve"> is</w:t>
+      </w:r>
+      <w:r>
+        <w:t xml:space="preserve"> its referral</w:t>
+      </w:r>
+      <w:r>
+        <w:t>s</w:t>
+      </w:r>
+      <w:r>
+        <w:t xml:space="preserve"> to resources.</w:t>
+      </w:r>
+      <w:r>
+        <w:t xml:space="preserve"> </w:t>
+      </w:r>
+      <w:r>
+        <w:t>{</w:t>
+      </w:r>
+      <w:r>
+        <w:t>This prototype of Felix uses information from a document published by Student Life at the University of Toronto</w:t>
+      </w:r>
+      <w:r>
+        <w:t>}</w:t>
+      </w:r>
+      <w:r>
+        <w:t>.</w:t>
+      </w:r>
+      <w:r>
+        <w:t xml:space="preserve"> Here, the user tells Felix that they have been struggling with addiction.</w:t>
+      </w:r>
+      <w:r>
+        <w:t xml:space="preserve"> Using Azure’s Language Understanding service, Felix understands the user’s intent and fetches relevant resources from a database.</w:t>
+      </w:r>
+      <w:r>
+        <w:t xml:space="preserve"> </w:t>
+      </w:r>
+      <w:r>
+        <w:rPr>
+          <w:strike/>
+        </w:rPr>
+        <w:t xml:space="preserve">Felix gives </w:t>
+      </w:r>
+      <w:r>
+        <w:rPr>
+          <w:strike/>
+        </w:rPr>
+        <w:t>the user the</w:t>
+      </w:r>
+      <w:r>
+        <w:rPr>
+          <w:strike/>
+        </w:rPr>
+        <w:t xml:space="preserve"> opportunity to talk more, and they do.</w:t>
+      </w:r>
+      <w:r>
+        <w:rPr>
+          <w:strike/>
+        </w:rPr>
+        <w:t xml:space="preserve"> </w:t>
+      </w:r>
+      <w:r>
+        <w:rPr>
+          <w:strike/>
+        </w:rPr>
+        <w:t xml:space="preserve">In another example, a black woman is being harassed at her workplace. </w:t>
+      </w:r>
+      <w:r>
+        <w:rPr>
+          <w:strike/>
+        </w:rPr>
+        <w:t>In some cases, t</w:t>
+      </w:r>
+      <w:r>
+        <w:rPr>
+          <w:strike/>
+        </w:rPr>
+        <w:t>he user may not want to provide more info. Here</w:t>
+      </w:r>
+      <w:r>
+        <w:rPr>
+          <w:strike/>
+        </w:rPr>
+        <w:t>,</w:t>
+      </w:r>
+      <w:r>
+        <w:rPr>
+          <w:strike/>
+        </w:rPr>
+        <w:t xml:space="preserve"> </w:t>
+      </w:r>
+      <w:r>
+        <w:rPr>
+          <w:strike/>
+        </w:rPr>
+        <w:t xml:space="preserve">In another example, </w:t>
+      </w:r>
+      <w:r>
+        <w:rPr>
+          <w:strike/>
+        </w:rPr>
+        <w:t xml:space="preserve">a student </w:t>
+      </w:r>
+      <w:r>
+        <w:rPr>
+          <w:strike/>
+        </w:rPr>
+        <w:t xml:space="preserve">shares that they are </w:t>
+      </w:r>
+      <w:r>
+        <w:rPr>
+          <w:strike/>
+        </w:rPr>
+        <w:t>struggling with online learning</w:t>
+      </w:r>
+      <w:r>
+        <w:t>.</w:t>
+      </w:r>
+      <w:r>
+        <w:t xml:space="preserve"> </w:t>
+      </w:r>
+      <w:r>
+        <w:rPr>
+          <w:b/>
+          <w:bCs/>
+        </w:rPr>
+        <w:t>Felix</w:t>
+      </w:r>
+      <w:r>
+        <w:t xml:space="preserve"> has access to resources ranging from counseling to academics</w:t>
+      </w:r>
+      <w:r>
+        <w:rPr>
+          <w:strike/>
+        </w:rPr>
+        <w:t xml:space="preserve"> {scroll tags and/or show end results (or sped up versions) of other demos}</w:t>
+      </w:r>
+      <w:r>
+        <w:rPr>
+          <w:strike/>
+        </w:rPr>
+        <w:t xml:space="preserve">, such as this student who is struggling with online learning. </w:t>
+      </w:r>
+      <w:r>
+        <w:rPr>
+          <w:i/>
+          <w:iCs/>
+          <w:strike/>
+        </w:rPr>
+        <w:t xml:space="preserve">Felix treats LUIS entities as word vectors and then </w:t>
+      </w:r>
+      <w:r>
+        <w:rPr>
+          <w:i/>
+          <w:iCs/>
+          <w:strike/>
+        </w:rPr>
+        <w:t xml:space="preserve">fetching resources with </w:t>
+      </w:r>
+      <w:r>
+        <w:rPr>
+          <w:i/>
+          <w:iCs/>
+          <w:strike/>
+        </w:rPr>
+        <w:t xml:space="preserve">Felix fetches these resources by treating LUIS entities as vectors and comparing them to predefined resource tags. </w:t>
+      </w:r>
+      <w:r>
+        <w:rPr>
+          <w:strike/>
+        </w:rPr>
+        <w:t>{emphasize the service name text,show how the student example, as an utterance, is broken down into entity and then an intent (chosen from the other intents)}</w:t>
+      </w:r>
+    </w:p>
+    <w:p>
+      <w:pPr>
+        <w:rPr>
+          <w:strike/>
+        </w:rPr>
+      </w:pPr>
+      <w:r>
+        <w:rPr>
+          <w:strike/>
+        </w:rPr>
+        <w:t>[</w:t>
+      </w:r>
+      <w:r>
+        <w:rPr>
+          <w:b/>
+          <w:bCs/>
+          <w:strike/>
+        </w:rPr>
+        <w:t>5</w:t>
+      </w:r>
+      <w:r>
+        <w:rPr>
+          <w:b/>
+          <w:bCs/>
+          <w:strike/>
+        </w:rPr>
+        <w:t xml:space="preserve"> seconds</w:t>
+      </w:r>
+      <w:r>
+        <w:rPr>
+          <w:strike/>
+        </w:rPr>
+        <w:t xml:space="preserve">] </w:t>
+      </w:r>
+      <w:r>
+        <w:rPr>
+          <w:strike/>
+        </w:rPr>
+        <w:t>Using</w:t>
+      </w:r>
+      <w:r>
+        <w:rPr>
+          <w:strike/>
+        </w:rPr>
+        <w:t xml:space="preserve"> Azure’s </w:t>
+      </w:r>
+      <w:r>
+        <w:rPr>
+          <w:strike/>
+        </w:rPr>
+        <w:t>Language Understanding Service {emphasize the service name text</w:t>
+      </w:r>
+      <w:r>
+        <w:rPr>
+          <w:strike/>
+        </w:rPr>
+        <w:t>,</w:t>
+      </w:r>
+      <w:r>
+        <w:rPr>
+          <w:strike/>
+        </w:rPr>
+        <w:t xml:space="preserve">show how the student example, as an utterance, is broken down into entity and then an intent (chosen from the other intents)}, Felix is able to understand </w:t>
+      </w:r>
+      <w:r>
+        <w:rPr>
+          <w:strike/>
+        </w:rPr>
+        <w:t>utterances that it has not seen before</w:t>
+      </w:r>
+      <w:r>
+        <w:rPr>
+          <w:strike/>
+        </w:rPr>
+        <w:t>.</w:t>
+      </w:r>
+    </w:p>
+    <w:p>
+      <w:pPr>
+        <w:pStyle w:val="Heading2"/>
+      </w:pPr>
+      <w:r>
+        <w:t>[</w:t>
+      </w:r>
+      <w:r>
+        <w:t>2</w:t>
+      </w:r>
+      <w:r>
+        <w:t>7</w:t>
+      </w:r>
+      <w:r>
+        <w:t xml:space="preserve"> seconds] Limitations and Conclusion</w:t>
+      </w:r>
+    </w:p>
+    <w:p>
+      <w:r>
+        <w:t>[</w:t>
+      </w:r>
+      <w:r>
+        <w:rPr>
+          <w:b/>
+          <w:bCs/>
+        </w:rPr>
+        <w:t>10</w:t>
+      </w:r>
+      <w:r>
+        <w:rPr>
+          <w:b/>
+          <w:bCs/>
+        </w:rPr>
+        <w:t xml:space="preserve"> seconds</w:t>
+      </w:r>
+      <w:r>
+        <w:t xml:space="preserve">] </w:t>
+      </w:r>
+      <w:r>
+        <w:rPr>
+          <w:strike/>
+        </w:rPr>
+        <w:t>Felix takes inspiration from existing bots</w:t>
+      </w:r>
+      <w:r>
+        <w:rPr>
+          <w:strike/>
+        </w:rPr>
+        <w:t xml:space="preserve">, </w:t>
+      </w:r>
+      <w:r>
+        <w:rPr>
+          <w:strike/>
+        </w:rPr>
+        <w:t>{show Woebot}</w:t>
+      </w:r>
+      <w:r>
+        <w:rPr>
+          <w:strike/>
+        </w:rPr>
+        <w:t xml:space="preserve"> but </w:t>
+      </w:r>
+      <w:r>
+        <w:rPr>
+          <w:strike/>
+        </w:rPr>
+        <w:t>unlike th</w:t>
+      </w:r>
+      <w:r>
+        <w:rPr>
+          <w:strike/>
+        </w:rPr>
+        <w:t>em</w:t>
+      </w:r>
+      <w:r>
+        <w:rPr>
+          <w:strike/>
+        </w:rPr>
+        <w:t xml:space="preserve">, Felix is </w:t>
+      </w:r>
+      <w:r>
+        <w:rPr>
+          <w:strike/>
+        </w:rPr>
+        <w:t>targeted to</w:t>
+      </w:r>
+      <w:r>
+        <w:rPr>
+          <w:strike/>
+        </w:rPr>
+        <w:t xml:space="preserve"> </w:t>
+      </w:r>
+      <w:r>
+        <w:rPr>
+          <w:strike/>
+        </w:rPr>
+        <w:t xml:space="preserve">university students. </w:t>
+      </w:r>
+      <w:r>
+        <w:rPr>
+          <w:strike/>
+        </w:rPr>
+        <w:t xml:space="preserve">Also, </w:t>
+      </w:r>
+      <w:r>
+        <w:rPr>
+          <w:strike/>
+        </w:rPr>
+        <w:t>w</w:t>
+      </w:r>
+      <w:r>
+        <w:rPr>
+          <w:strike/>
+        </w:rPr>
+        <w:t>e’re not replacing</w:t>
+      </w:r>
+      <w:r>
+        <w:rPr>
+          <w:strike/>
+        </w:rPr>
+        <w:t xml:space="preserve"> existing services such as Good2Talk and MySSP</w:t>
+      </w:r>
+      <w:r>
+        <w:rPr>
+          <w:strike/>
+        </w:rPr>
+        <w:t>. Rather, we are augmenting</w:t>
+      </w:r>
+      <w:r>
+        <w:rPr>
+          <w:strike/>
+        </w:rPr>
+        <w:t xml:space="preserve"> them</w:t>
+      </w:r>
+      <w:r>
+        <w:rPr>
+          <w:strike/>
+        </w:rPr>
+        <w:t>.</w:t>
+      </w:r>
+      <w:r>
+        <w:rPr>
+          <w:strike/>
+        </w:rPr>
+        <w:t xml:space="preserve"> But</w:t>
+      </w:r>
+      <w:r>
+        <w:t xml:space="preserve"> Felix is just </w:t>
+      </w:r>
+      <w:r>
+        <w:t>the</w:t>
+      </w:r>
+      <w:r>
+        <w:t xml:space="preserve"> </w:t>
+      </w:r>
+      <w:r>
+        <w:t>first step</w:t>
+      </w:r>
+      <w:r>
+        <w:t xml:space="preserve">. We acknowledge that </w:t>
+      </w:r>
+      <w:r>
+        <w:t>i</w:t>
+      </w:r>
+      <w:r>
+        <w:t xml:space="preserve">t’s not enough to </w:t>
+      </w:r>
+      <w:r>
+        <w:t xml:space="preserve">just </w:t>
+      </w:r>
+      <w:r>
+        <w:t xml:space="preserve">design </w:t>
+      </w:r>
+      <w:r>
+        <w:rPr>
+          <w:i/>
+          <w:iCs/>
+        </w:rPr>
+        <w:t>for</w:t>
+      </w:r>
+      <w:r>
+        <w:t xml:space="preserve"> </w:t>
+      </w:r>
+      <w:r>
+        <w:t>the users</w:t>
+      </w:r>
+      <w:r>
+        <w:t xml:space="preserve">. </w:t>
+      </w:r>
+      <w:r>
+        <w:t xml:space="preserve">We have to design </w:t>
+      </w:r>
+      <w:r>
+        <w:rPr>
+          <w:i/>
+          <w:iCs/>
+        </w:rPr>
+        <w:t>with</w:t>
+      </w:r>
+      <w:r>
+        <w:t xml:space="preserve"> </w:t>
+      </w:r>
+      <w:r>
+        <w:t>the users through meaningful collaboration</w:t>
+      </w:r>
+      <w:r>
+        <w:t>;</w:t>
+      </w:r>
+      <w:r>
+        <w:t xml:space="preserve"> </w:t>
+      </w:r>
+      <w:r>
+        <w:t>t</w:t>
+      </w:r>
+      <w:r>
+        <w:t xml:space="preserve">his </w:t>
+      </w:r>
+      <w:r>
+        <w:t xml:space="preserve">is our </w:t>
+      </w:r>
+      <w:r>
+        <w:t>next step.</w:t>
+      </w:r>
+    </w:p>
+    <w:p>
+      <w:r>
+        <w:t>[</w:t>
+      </w:r>
+      <w:r>
+        <w:rPr>
+          <w:b/>
+          <w:bCs/>
+        </w:rPr>
+        <w:t>17</w:t>
+      </w:r>
+      <w:r>
+        <w:rPr>
+          <w:b/>
+          <w:bCs/>
+        </w:rPr>
+        <w:t xml:space="preserve"> seconds</w:t>
+      </w:r>
+      <w:r>
+        <w:t xml:space="preserve">] </w:t>
+      </w:r>
+      <w:r>
+        <w:t xml:space="preserve">Especially during the </w:t>
+      </w:r>
+      <w:r>
+        <w:t>current pandemic</w:t>
+      </w:r>
+      <w:r>
+        <w:t xml:space="preserve">, </w:t>
+      </w:r>
+      <w:r>
+        <w:t xml:space="preserve">students </w:t>
+      </w:r>
+      <w:r>
+        <w:t xml:space="preserve">must be </w:t>
+      </w:r>
+      <w:r>
+        <w:t>able to access the mental health resources they need</w:t>
+      </w:r>
+      <w:r>
+        <w:t>.</w:t>
+      </w:r>
+      <w:r>
+        <w:t xml:space="preserve"> </w:t>
+      </w:r>
+      <w:r>
+        <w:rPr>
+          <w:strike/>
+        </w:rPr>
+        <w:t>They</w:t>
+      </w:r>
+      <w:r>
+        <w:rPr>
+          <w:strike/>
+        </w:rPr>
+        <w:t xml:space="preserve"> will be using </w:t>
+      </w:r>
+      <w:r>
+        <w:rPr>
+          <w:strike/>
+        </w:rPr>
+        <w:t>novel</w:t>
+      </w:r>
+      <w:r>
+        <w:rPr>
+          <w:strike/>
+        </w:rPr>
+        <w:t xml:space="preserve"> methods of learning</w:t>
+      </w:r>
+      <w:r>
+        <w:rPr>
+          <w:strike/>
+        </w:rPr>
+        <w:t>,</w:t>
+      </w:r>
+      <w:r>
+        <w:rPr>
+          <w:strike/>
+        </w:rPr>
+        <w:t xml:space="preserve"> </w:t>
+      </w:r>
+      <w:r>
+        <w:rPr>
+          <w:strike/>
+        </w:rPr>
+        <w:t>which</w:t>
+      </w:r>
+      <w:r>
+        <w:rPr>
+          <w:strike/>
+        </w:rPr>
+        <w:t xml:space="preserve"> will</w:t>
+      </w:r>
+      <w:r>
+        <w:rPr>
+          <w:strike/>
+        </w:rPr>
+        <w:t xml:space="preserve"> </w:t>
+      </w:r>
+      <w:r>
+        <w:rPr>
+          <w:strike/>
+        </w:rPr>
+        <w:t xml:space="preserve">bring </w:t>
+      </w:r>
+      <w:r>
+        <w:rPr>
+          <w:strike/>
+        </w:rPr>
+        <w:t>out</w:t>
+      </w:r>
+      <w:r>
+        <w:rPr>
+          <w:strike/>
+        </w:rPr>
+        <w:t xml:space="preserve"> </w:t>
+      </w:r>
+      <w:r>
+        <w:rPr>
+          <w:strike/>
+        </w:rPr>
+        <w:t>challenges and stress that have never been experienced before.</w:t>
+      </w:r>
+      <w:r>
+        <w:t xml:space="preserve"> </w:t>
+      </w:r>
+      <w:r>
+        <w:t xml:space="preserve"> As school starts again, novel methods of learning will be used, and with it, come</w:t>
+      </w:r>
+      <w:r>
+        <w:t>s</w:t>
+      </w:r>
+      <w:r>
+        <w:t xml:space="preserve"> new set</w:t>
+      </w:r>
+      <w:r>
+        <w:t>s</w:t>
+      </w:r>
+      <w:r>
+        <w:t xml:space="preserve"> of </w:t>
+      </w:r>
+      <w:r>
+        <w:t xml:space="preserve">mental health </w:t>
+      </w:r>
+      <w:r>
+        <w:t>challenges.</w:t>
+      </w:r>
+    </w:p>
+    <w:p>
+      <w:r>
+        <w:t>We are in uncertain times right now</w:t>
+      </w:r>
+      <w:r>
+        <w:t xml:space="preserve">, and it’s essential that we remain healthy, safe, and most importantly, . . . happy </w:t>
+      </w:r>
+      <w:r>
+        <w:t>{Show meaning of Felix’s name</w:t>
+      </w:r>
+      <w:r>
+        <w:t>, dictionary esque</w:t>
+      </w:r>
+      <w:r>
+        <w:t>. Then fade in “Improving access to mental health resources”</w:t>
+      </w:r>
+      <w:r>
+        <w:t>}</w:t>
       </w:r>
     </w:p>
     <w:sectPr>
@@ -702,7 +2351,7 @@
         <w:rFonts w:ascii="Symbol" w:hAnsi="Symbol" w:hint="default"/>
       </w:rPr>
     </w:lvl>
-    <w:lvl w:ilvl="1" w:tplc="10090003" w:tentative="1">
+    <w:lvl w:ilvl="1" w:tplc="10090003">
       <w:start w:val="1"/>
       <w:numFmt w:val="bullet"/>
       <w:lvlText w:val="o"/>
@@ -1231,6 +2880,28 @@
       <w:szCs w:val="32"/>
     </w:rPr>
   </w:style>
+  <w:style w:type="paragraph" w:styleId="Heading2">
+    <w:name w:val="heading 2"/>
+    <w:basedOn w:val="Normal"/>
+    <w:next w:val="Normal"/>
+    <w:link w:val="Heading2Char"/>
+    <w:uiPriority w:val="9"/>
+    <w:unhideWhenUsed/>
+    <w:qFormat/>
+    <w:rsid w:val="001032ED"/>
+    <w:pPr>
+      <w:keepNext/>
+      <w:keepLines/>
+      <w:spacing w:before="40" w:after="0"/>
+      <w:outlineLvl w:val="1"/>
+    </w:pPr>
+    <w:rPr>
+      <w:rFonts w:asciiTheme="majorHAnsi" w:eastAsiaTheme="majorEastAsia" w:hAnsiTheme="majorHAnsi" w:cstheme="majorBidi"/>
+      <w:color w:val="365F91" w:themeColor="accent1" w:themeShade="BF"/>
+      <w:sz w:val="26"/>
+      <w:szCs w:val="26"/>
+    </w:rPr>
+  </w:style>
   <w:style w:type="character" w:default="1" w:styleId="DefaultParagraphFont">
     <w:name w:val="Default Paragraph Font"/>
     <w:uiPriority w:val="1"/>
@@ -1336,6 +3007,19 @@
     <w:rPr>
       <w:color w:val="0000FF"/>
       <w:u w:val="single"/>
+    </w:rPr>
+  </w:style>
+  <w:style w:type="character" w:customStyle="1" w:styleId="Heading2Char">
+    <w:name w:val="Heading 2 Char"/>
+    <w:basedOn w:val="DefaultParagraphFont"/>
+    <w:link w:val="Heading2"/>
+    <w:uiPriority w:val="9"/>
+    <w:rsid w:val="001032ED"/>
+    <w:rPr>
+      <w:rFonts w:asciiTheme="majorHAnsi" w:eastAsiaTheme="majorEastAsia" w:hAnsiTheme="majorHAnsi" w:cstheme="majorBidi"/>
+      <w:color w:val="365F91" w:themeColor="accent1" w:themeShade="BF"/>
+      <w:sz w:val="26"/>
+      <w:szCs w:val="26"/>
     </w:rPr>
   </w:style>
 </w:styles>

</xml_diff>